<commit_message>
Lists: check for duplicate items
</commit_message>
<xml_diff>
--- a/documentation/SCRUM_SPRINT_CZH_LD_2_hét_Szokások_logolása.docx
+++ b/documentation/SCRUM_SPRINT_CZH_LD_2_hét_Szokások_logolása.docx
@@ -778,14 +778,14 @@
       <w:r>
         <w:rPr>
           <w:rFonts w:eastAsia="Times New Roman" w:cs="Times New Roman"/>
-          <w:kern w:val="0"/>
-          <w:sz w:val="24"/>
-          <w:szCs w:val="24"/>
-          <w:lang w:eastAsia="hu-HU"/>
-          <w14:ligatures w14:val="none"/>
+          <w:noProof/>
+          <w:kern w:val="0"/>
+          <w:sz w:val="24"/>
+          <w:szCs w:val="24"/>
+          <w:lang w:eastAsia="hu-HU"/>
         </w:rPr>
         <w:pict w14:anchorId="64BE8391">
-          <v:rect id="_x0000_i1025" style="width:0;height:1.5pt" o:hralign="center" o:hrstd="t" o:hr="t" fillcolor="#a0a0a0" stroked="f"/>
+          <v:rect id="_x0000_i1028" alt="" style="width:453.5pt;height:.05pt;mso-width-percent:0;mso-height-percent:0;mso-width-percent:0;mso-height-percent:0" o:hrpct="969" o:hralign="center" o:hrstd="t" o:hr="t" fillcolor="#a0a0a0" stroked="f"/>
         </w:pict>
       </w:r>
     </w:p>
@@ -867,10 +867,10 @@
         <w:tblLook w:val="04A0" w:firstRow="1" w:lastRow="0" w:firstColumn="1" w:lastColumn="0" w:noHBand="0" w:noVBand="1"/>
       </w:tblPr>
       <w:tblGrid>
-        <w:gridCol w:w="4348"/>
-        <w:gridCol w:w="1547"/>
-        <w:gridCol w:w="1722"/>
-        <w:gridCol w:w="1445"/>
+        <w:gridCol w:w="4379"/>
+        <w:gridCol w:w="1554"/>
+        <w:gridCol w:w="1732"/>
+        <w:gridCol w:w="1397"/>
       </w:tblGrid>
       <w:tr>
         <w:trPr>
@@ -1130,6 +1130,385 @@
             <w:pPr>
               <w:cnfStyle w:val="000000100000" w:firstRow="0" w:lastRow="0" w:firstColumn="0" w:lastColumn="0" w:oddVBand="0" w:evenVBand="0" w:oddHBand="1" w:evenHBand="0" w:firstRowFirstColumn="0" w:firstRowLastColumn="0" w:lastRowFirstColumn="0" w:lastRowLastColumn="0"/>
               <w:rPr>
+                <w:rFonts w:ascii="Apple Color Emoji" w:eastAsia="Times New Roman" w:hAnsi="Apple Color Emoji" w:cs="Times New Roman"/>
+                <w:color w:val="3A7C22" w:themeColor="accent6" w:themeShade="BF"/>
+                <w:kern w:val="0"/>
+                <w:sz w:val="24"/>
+                <w:szCs w:val="24"/>
+                <w:lang w:eastAsia="hu-HU"/>
+                <w14:ligatures w14:val="none"/>
+              </w:rPr>
+            </w:pPr>
+            <w:r>
+              <w:rPr>
+                <w:rFonts w:ascii="Apple Color Emoji" w:eastAsia="Times New Roman" w:hAnsi="Apple Color Emoji" w:cs="Times New Roman"/>
+                <w:color w:val="3A7C22" w:themeColor="accent6" w:themeShade="BF"/>
+                <w:kern w:val="0"/>
+                <w:sz w:val="24"/>
+                <w:szCs w:val="24"/>
+                <w:lang w:eastAsia="hu-HU"/>
+                <w14:ligatures w14:val="none"/>
+              </w:rPr>
+              <w:t>✅</w:t>
+            </w:r>
+          </w:p>
+          <w:p>
+            <w:pPr>
+              <w:cnfStyle w:val="000000100000" w:firstRow="0" w:lastRow="0" w:firstColumn="0" w:lastColumn="0" w:oddVBand="0" w:evenVBand="0" w:oddHBand="1" w:evenHBand="0" w:firstRowFirstColumn="0" w:firstRowLastColumn="0" w:lastRowFirstColumn="0" w:lastRowLastColumn="0"/>
+              <w:rPr>
+                <w:rFonts w:eastAsia="Times New Roman" w:cs="Times New Roman"/>
+                <w:color w:val="3A7C22" w:themeColor="accent6" w:themeShade="BF"/>
+                <w:kern w:val="0"/>
+                <w:sz w:val="24"/>
+                <w:szCs w:val="24"/>
+                <w:lang w:eastAsia="hu-HU"/>
+                <w14:ligatures w14:val="none"/>
+              </w:rPr>
+            </w:pPr>
+            <w:r>
+              <w:rPr>
+                <w:rFonts w:eastAsia="Times New Roman" w:cs="Times New Roman"/>
+                <w:color w:val="3A7C22" w:themeColor="accent6" w:themeShade="BF"/>
+                <w:kern w:val="0"/>
+                <w:sz w:val="24"/>
+                <w:szCs w:val="24"/>
+                <w:lang w:eastAsia="hu-HU"/>
+                <w14:ligatures w14:val="none"/>
+              </w:rPr>
+              <w:t>Kész</w:t>
+            </w:r>
+          </w:p>
+        </w:tc>
+      </w:tr>
+      <w:tr>
+        <w:tc>
+          <w:tcPr>
+            <w:cnfStyle w:val="001000000000" w:firstRow="0" w:lastRow="0" w:firstColumn="1" w:lastColumn="0" w:oddVBand="0" w:evenVBand="0" w:oddHBand="0" w:evenHBand="0" w:firstRowFirstColumn="0" w:firstRowLastColumn="0" w:lastRowFirstColumn="0" w:lastRowLastColumn="0"/>
+            <w:tcW w:w="0" w:type="auto"/>
+            <w:hideMark/>
+          </w:tcPr>
+          <w:p>
+            <w:pPr>
+              <w:rPr>
+                <w:rFonts w:eastAsia="Times New Roman" w:cs="Times New Roman"/>
+                <w:color w:val="3A7C22" w:themeColor="accent6" w:themeShade="BF"/>
+                <w:kern w:val="0"/>
+                <w:sz w:val="24"/>
+                <w:szCs w:val="24"/>
+                <w:lang w:eastAsia="hu-HU"/>
+                <w14:ligatures w14:val="none"/>
+              </w:rPr>
+            </w:pPr>
+            <w:r>
+              <w:rPr>
+                <w:rFonts w:eastAsia="Times New Roman" w:cs="Times New Roman"/>
+                <w:color w:val="3A7C22" w:themeColor="accent6" w:themeShade="BF"/>
+                <w:kern w:val="0"/>
+                <w:sz w:val="24"/>
+                <w:szCs w:val="24"/>
+                <w:lang w:eastAsia="hu-HU"/>
+                <w14:ligatures w14:val="none"/>
+              </w:rPr>
+              <w:t>Enter-</w:t>
+            </w:r>
+            <w:proofErr w:type="spellStart"/>
+            <w:r>
+              <w:rPr>
+                <w:rFonts w:eastAsia="Times New Roman" w:cs="Times New Roman"/>
+                <w:color w:val="3A7C22" w:themeColor="accent6" w:themeShade="BF"/>
+                <w:kern w:val="0"/>
+                <w:sz w:val="24"/>
+                <w:szCs w:val="24"/>
+                <w:lang w:eastAsia="hu-HU"/>
+                <w14:ligatures w14:val="none"/>
+              </w:rPr>
+              <w:t>rel</w:t>
+            </w:r>
+            <w:proofErr w:type="spellEnd"/>
+            <w:r>
+              <w:rPr>
+                <w:rFonts w:eastAsia="Times New Roman" w:cs="Times New Roman"/>
+                <w:color w:val="3A7C22" w:themeColor="accent6" w:themeShade="BF"/>
+                <w:kern w:val="0"/>
+                <w:sz w:val="24"/>
+                <w:szCs w:val="24"/>
+                <w:lang w:eastAsia="hu-HU"/>
+                <w14:ligatures w14:val="none"/>
+              </w:rPr>
+              <w:t xml:space="preserve"> gyorslista elemek hozzáadása</w:t>
+            </w:r>
+          </w:p>
+        </w:tc>
+        <w:tc>
+          <w:tcPr>
+            <w:tcW w:w="0" w:type="auto"/>
+            <w:hideMark/>
+          </w:tcPr>
+          <w:p>
+            <w:pPr>
+              <w:cnfStyle w:val="000000000000" w:firstRow="0" w:lastRow="0" w:firstColumn="0" w:lastColumn="0" w:oddVBand="0" w:evenVBand="0" w:oddHBand="0" w:evenHBand="0" w:firstRowFirstColumn="0" w:firstRowLastColumn="0" w:lastRowFirstColumn="0" w:lastRowLastColumn="0"/>
+              <w:rPr>
+                <w:rFonts w:eastAsia="Times New Roman" w:cs="Times New Roman"/>
+                <w:color w:val="3A7C22" w:themeColor="accent6" w:themeShade="BF"/>
+                <w:kern w:val="0"/>
+                <w:sz w:val="24"/>
+                <w:szCs w:val="24"/>
+                <w:lang w:eastAsia="hu-HU"/>
+                <w14:ligatures w14:val="none"/>
+              </w:rPr>
+            </w:pPr>
+            <w:r>
+              <w:rPr>
+                <w:rFonts w:eastAsia="Times New Roman" w:cs="Times New Roman"/>
+                <w:color w:val="3A7C22" w:themeColor="accent6" w:themeShade="BF"/>
+                <w:kern w:val="0"/>
+                <w:sz w:val="24"/>
+                <w:szCs w:val="24"/>
+                <w:lang w:eastAsia="hu-HU"/>
+                <w14:ligatures w14:val="none"/>
+              </w:rPr>
+              <w:t>3</w:t>
+            </w:r>
+            <w:r>
+              <w:rPr>
+                <w:rFonts w:eastAsia="Times New Roman" w:cs="Times New Roman"/>
+                <w:color w:val="3A7C22" w:themeColor="accent6" w:themeShade="BF"/>
+                <w:kern w:val="0"/>
+                <w:sz w:val="24"/>
+                <w:szCs w:val="24"/>
+                <w:lang w:eastAsia="hu-HU"/>
+                <w14:ligatures w14:val="none"/>
+              </w:rPr>
+              <w:t xml:space="preserve"> SP</w:t>
+            </w:r>
+          </w:p>
+        </w:tc>
+        <w:tc>
+          <w:tcPr>
+            <w:tcW w:w="0" w:type="auto"/>
+            <w:hideMark/>
+          </w:tcPr>
+          <w:p>
+            <w:pPr>
+              <w:cnfStyle w:val="000000000000" w:firstRow="0" w:lastRow="0" w:firstColumn="0" w:lastColumn="0" w:oddVBand="0" w:evenVBand="0" w:oddHBand="0" w:evenHBand="0" w:firstRowFirstColumn="0" w:firstRowLastColumn="0" w:lastRowFirstColumn="0" w:lastRowLastColumn="0"/>
+              <w:rPr>
+                <w:rFonts w:eastAsia="Times New Roman" w:cs="Times New Roman"/>
+                <w:color w:val="3A7C22" w:themeColor="accent6" w:themeShade="BF"/>
+                <w:kern w:val="0"/>
+                <w:sz w:val="24"/>
+                <w:szCs w:val="24"/>
+                <w:lang w:eastAsia="hu-HU"/>
+                <w14:ligatures w14:val="none"/>
+              </w:rPr>
+            </w:pPr>
+            <w:r>
+              <w:rPr>
+                <w:rFonts w:eastAsia="Times New Roman" w:cs="Times New Roman"/>
+                <w:color w:val="3A7C22" w:themeColor="accent6" w:themeShade="BF"/>
+                <w:kern w:val="0"/>
+                <w:sz w:val="24"/>
+                <w:szCs w:val="24"/>
+                <w:lang w:eastAsia="hu-HU"/>
+                <w14:ligatures w14:val="none"/>
+              </w:rPr>
+              <w:t>Lénárt Dániel Péter</w:t>
+            </w:r>
+          </w:p>
+        </w:tc>
+        <w:tc>
+          <w:tcPr>
+            <w:tcW w:w="0" w:type="auto"/>
+            <w:hideMark/>
+          </w:tcPr>
+          <w:p>
+            <w:pPr>
+              <w:cnfStyle w:val="000000000000" w:firstRow="0" w:lastRow="0" w:firstColumn="0" w:lastColumn="0" w:oddVBand="0" w:evenVBand="0" w:oddHBand="0" w:evenHBand="0" w:firstRowFirstColumn="0" w:firstRowLastColumn="0" w:lastRowFirstColumn="0" w:lastRowLastColumn="0"/>
+              <w:rPr>
+                <w:rFonts w:ascii="Apple Color Emoji" w:eastAsia="Times New Roman" w:hAnsi="Apple Color Emoji" w:cs="Times New Roman"/>
+                <w:color w:val="3A7C22" w:themeColor="accent6" w:themeShade="BF"/>
+                <w:kern w:val="0"/>
+                <w:sz w:val="24"/>
+                <w:szCs w:val="24"/>
+                <w:lang w:eastAsia="hu-HU"/>
+                <w14:ligatures w14:val="none"/>
+              </w:rPr>
+            </w:pPr>
+            <w:r>
+              <w:rPr>
+                <w:rFonts w:ascii="Apple Color Emoji" w:eastAsia="Times New Roman" w:hAnsi="Apple Color Emoji" w:cs="Times New Roman"/>
+                <w:color w:val="3A7C22" w:themeColor="accent6" w:themeShade="BF"/>
+                <w:kern w:val="0"/>
+                <w:sz w:val="24"/>
+                <w:szCs w:val="24"/>
+                <w:lang w:eastAsia="hu-HU"/>
+                <w14:ligatures w14:val="none"/>
+              </w:rPr>
+              <w:t>✅</w:t>
+            </w:r>
+          </w:p>
+          <w:p>
+            <w:pPr>
+              <w:cnfStyle w:val="000000000000" w:firstRow="0" w:lastRow="0" w:firstColumn="0" w:lastColumn="0" w:oddVBand="0" w:evenVBand="0" w:oddHBand="0" w:evenHBand="0" w:firstRowFirstColumn="0" w:firstRowLastColumn="0" w:lastRowFirstColumn="0" w:lastRowLastColumn="0"/>
+              <w:rPr>
+                <w:rFonts w:eastAsia="Times New Roman" w:cs="Times New Roman"/>
+                <w:color w:val="3A7C22" w:themeColor="accent6" w:themeShade="BF"/>
+                <w:kern w:val="0"/>
+                <w:sz w:val="24"/>
+                <w:szCs w:val="24"/>
+                <w:lang w:eastAsia="hu-HU"/>
+                <w14:ligatures w14:val="none"/>
+              </w:rPr>
+            </w:pPr>
+            <w:r>
+              <w:rPr>
+                <w:rFonts w:eastAsia="Times New Roman" w:cs="Times New Roman"/>
+                <w:color w:val="3A7C22" w:themeColor="accent6" w:themeShade="BF"/>
+                <w:kern w:val="0"/>
+                <w:sz w:val="24"/>
+                <w:szCs w:val="24"/>
+                <w:lang w:eastAsia="hu-HU"/>
+                <w14:ligatures w14:val="none"/>
+              </w:rPr>
+              <w:t>Kész</w:t>
+            </w:r>
+          </w:p>
+        </w:tc>
+      </w:tr>
+      <w:tr>
+        <w:trPr>
+          <w:cnfStyle w:val="000000100000" w:firstRow="0" w:lastRow="0" w:firstColumn="0" w:lastColumn="0" w:oddVBand="0" w:evenVBand="0" w:oddHBand="1" w:evenHBand="0" w:firstRowFirstColumn="0" w:firstRowLastColumn="0" w:lastRowFirstColumn="0" w:lastRowLastColumn="0"/>
+        </w:trPr>
+        <w:tc>
+          <w:tcPr>
+            <w:cnfStyle w:val="001000000000" w:firstRow="0" w:lastRow="0" w:firstColumn="1" w:lastColumn="0" w:oddVBand="0" w:evenVBand="0" w:oddHBand="0" w:evenHBand="0" w:firstRowFirstColumn="0" w:firstRowLastColumn="0" w:lastRowFirstColumn="0" w:lastRowLastColumn="0"/>
+            <w:tcW w:w="0" w:type="auto"/>
+            <w:hideMark/>
+          </w:tcPr>
+          <w:p>
+            <w:pPr>
+              <w:rPr>
+                <w:rFonts w:eastAsia="Times New Roman" w:cs="Times New Roman"/>
+                <w:color w:val="3A7C22" w:themeColor="accent6" w:themeShade="BF"/>
+                <w:kern w:val="0"/>
+                <w:sz w:val="24"/>
+                <w:szCs w:val="24"/>
+                <w:lang w:eastAsia="hu-HU"/>
+                <w14:ligatures w14:val="none"/>
+              </w:rPr>
+            </w:pPr>
+            <w:r>
+              <w:rPr>
+                <w:rFonts w:eastAsia="Times New Roman" w:cs="Times New Roman"/>
+                <w:color w:val="3A7C22" w:themeColor="accent6" w:themeShade="BF"/>
+                <w:kern w:val="0"/>
+                <w:sz w:val="24"/>
+                <w:szCs w:val="24"/>
+                <w:lang w:eastAsia="hu-HU"/>
+                <w14:ligatures w14:val="none"/>
+              </w:rPr>
+              <w:t xml:space="preserve">Szokások </w:t>
+            </w:r>
+            <w:proofErr w:type="spellStart"/>
+            <w:r>
+              <w:rPr>
+                <w:rFonts w:eastAsia="Times New Roman" w:cs="Times New Roman"/>
+                <w:color w:val="3A7C22" w:themeColor="accent6" w:themeShade="BF"/>
+                <w:kern w:val="0"/>
+                <w:sz w:val="24"/>
+                <w:szCs w:val="24"/>
+                <w:lang w:eastAsia="hu-HU"/>
+                <w14:ligatures w14:val="none"/>
+              </w:rPr>
+              <w:t>logolása</w:t>
+            </w:r>
+            <w:proofErr w:type="spellEnd"/>
+          </w:p>
+        </w:tc>
+        <w:tc>
+          <w:tcPr>
+            <w:tcW w:w="0" w:type="auto"/>
+            <w:hideMark/>
+          </w:tcPr>
+          <w:p>
+            <w:pPr>
+              <w:cnfStyle w:val="000000100000" w:firstRow="0" w:lastRow="0" w:firstColumn="0" w:lastColumn="0" w:oddVBand="0" w:evenVBand="0" w:oddHBand="1" w:evenHBand="0" w:firstRowFirstColumn="0" w:firstRowLastColumn="0" w:lastRowFirstColumn="0" w:lastRowLastColumn="0"/>
+              <w:rPr>
+                <w:rFonts w:eastAsia="Times New Roman" w:cs="Times New Roman"/>
+                <w:color w:val="3A7C22" w:themeColor="accent6" w:themeShade="BF"/>
+                <w:kern w:val="0"/>
+                <w:sz w:val="24"/>
+                <w:szCs w:val="24"/>
+                <w:lang w:eastAsia="hu-HU"/>
+                <w14:ligatures w14:val="none"/>
+              </w:rPr>
+            </w:pPr>
+            <w:r>
+              <w:rPr>
+                <w:rFonts w:eastAsia="Times New Roman" w:cs="Times New Roman"/>
+                <w:color w:val="3A7C22" w:themeColor="accent6" w:themeShade="BF"/>
+                <w:kern w:val="0"/>
+                <w:sz w:val="24"/>
+                <w:szCs w:val="24"/>
+                <w:lang w:eastAsia="hu-HU"/>
+                <w14:ligatures w14:val="none"/>
+              </w:rPr>
+              <w:t>2</w:t>
+            </w:r>
+            <w:r>
+              <w:rPr>
+                <w:rFonts w:eastAsia="Times New Roman" w:cs="Times New Roman"/>
+                <w:color w:val="3A7C22" w:themeColor="accent6" w:themeShade="BF"/>
+                <w:kern w:val="0"/>
+                <w:sz w:val="24"/>
+                <w:szCs w:val="24"/>
+                <w:lang w:eastAsia="hu-HU"/>
+                <w14:ligatures w14:val="none"/>
+              </w:rPr>
+              <w:t xml:space="preserve"> SP</w:t>
+            </w:r>
+          </w:p>
+        </w:tc>
+        <w:tc>
+          <w:tcPr>
+            <w:tcW w:w="0" w:type="auto"/>
+            <w:hideMark/>
+          </w:tcPr>
+          <w:p>
+            <w:pPr>
+              <w:cnfStyle w:val="000000100000" w:firstRow="0" w:lastRow="0" w:firstColumn="0" w:lastColumn="0" w:oddVBand="0" w:evenVBand="0" w:oddHBand="1" w:evenHBand="0" w:firstRowFirstColumn="0" w:firstRowLastColumn="0" w:lastRowFirstColumn="0" w:lastRowLastColumn="0"/>
+              <w:rPr>
+                <w:rFonts w:eastAsia="Times New Roman" w:cs="Times New Roman"/>
+                <w:color w:val="3A7C22" w:themeColor="accent6" w:themeShade="BF"/>
+                <w:kern w:val="0"/>
+                <w:sz w:val="24"/>
+                <w:szCs w:val="24"/>
+                <w:lang w:eastAsia="hu-HU"/>
+                <w14:ligatures w14:val="none"/>
+              </w:rPr>
+            </w:pPr>
+            <w:r>
+              <w:rPr>
+                <w:rFonts w:eastAsia="Times New Roman" w:cs="Times New Roman"/>
+                <w:color w:val="3A7C22" w:themeColor="accent6" w:themeShade="BF"/>
+                <w:kern w:val="0"/>
+                <w:sz w:val="24"/>
+                <w:szCs w:val="24"/>
+                <w:lang w:eastAsia="hu-HU"/>
+                <w14:ligatures w14:val="none"/>
+              </w:rPr>
+              <w:t>Ceglédi Zente Holló</w:t>
+            </w:r>
+          </w:p>
+        </w:tc>
+        <w:tc>
+          <w:tcPr>
+            <w:tcW w:w="0" w:type="auto"/>
+            <w:hideMark/>
+          </w:tcPr>
+          <w:p>
+            <w:pPr>
+              <w:cnfStyle w:val="000000100000" w:firstRow="0" w:lastRow="0" w:firstColumn="0" w:lastColumn="0" w:oddVBand="0" w:evenVBand="0" w:oddHBand="1" w:evenHBand="0" w:firstRowFirstColumn="0" w:firstRowLastColumn="0" w:lastRowFirstColumn="0" w:lastRowLastColumn="0"/>
+              <w:rPr>
                 <w:rFonts w:eastAsia="Times New Roman" w:cs="Times New Roman"/>
                 <w:color w:val="3A7C22" w:themeColor="accent6" w:themeShade="BF"/>
                 <w:kern w:val="0"/>
@@ -1195,7 +1574,7 @@
                 <w:lang w:eastAsia="hu-HU"/>
                 <w14:ligatures w14:val="none"/>
               </w:rPr>
-              <w:t>Enter-</w:t>
+              <w:t xml:space="preserve">Korábbi </w:t>
             </w:r>
             <w:proofErr w:type="spellStart"/>
             <w:r>
@@ -1208,7 +1587,7 @@
                 <w:lang w:eastAsia="hu-HU"/>
                 <w14:ligatures w14:val="none"/>
               </w:rPr>
-              <w:t>rel</w:t>
+              <w:t>logok</w:t>
             </w:r>
             <w:proofErr w:type="spellEnd"/>
             <w:r>
@@ -1221,7 +1600,7 @@
                 <w:lang w:eastAsia="hu-HU"/>
                 <w14:ligatures w14:val="none"/>
               </w:rPr>
-              <w:t xml:space="preserve"> gyorslista elemek hozzáadása</w:t>
+              <w:t xml:space="preserve"> megtekintése egy adott szokás esetében</w:t>
             </w:r>
           </w:p>
         </w:tc>
@@ -1297,7 +1676,7 @@
                 <w:lang w:eastAsia="hu-HU"/>
                 <w14:ligatures w14:val="none"/>
               </w:rPr>
-              <w:t>Lénárt Dániel Péter</w:t>
+              <w:t>Ceglédi Zente Holló</w:t>
             </w:r>
           </w:p>
         </w:tc>
@@ -1378,357 +1757,6 @@
                 <w:lang w:eastAsia="hu-HU"/>
                 <w14:ligatures w14:val="none"/>
               </w:rPr>
-              <w:t xml:space="preserve">Szokások </w:t>
-            </w:r>
-            <w:proofErr w:type="spellStart"/>
-            <w:r>
-              <w:rPr>
-                <w:rFonts w:eastAsia="Times New Roman" w:cs="Times New Roman"/>
-                <w:color w:val="3A7C22" w:themeColor="accent6" w:themeShade="BF"/>
-                <w:kern w:val="0"/>
-                <w:sz w:val="24"/>
-                <w:szCs w:val="24"/>
-                <w:lang w:eastAsia="hu-HU"/>
-                <w14:ligatures w14:val="none"/>
-              </w:rPr>
-              <w:t>logolása</w:t>
-            </w:r>
-            <w:proofErr w:type="spellEnd"/>
-          </w:p>
-        </w:tc>
-        <w:tc>
-          <w:tcPr>
-            <w:tcW w:w="0" w:type="auto"/>
-            <w:hideMark/>
-          </w:tcPr>
-          <w:p>
-            <w:pPr>
-              <w:cnfStyle w:val="000000100000" w:firstRow="0" w:lastRow="0" w:firstColumn="0" w:lastColumn="0" w:oddVBand="0" w:evenVBand="0" w:oddHBand="1" w:evenHBand="0" w:firstRowFirstColumn="0" w:firstRowLastColumn="0" w:lastRowFirstColumn="0" w:lastRowLastColumn="0"/>
-              <w:rPr>
-                <w:rFonts w:eastAsia="Times New Roman" w:cs="Times New Roman"/>
-                <w:color w:val="3A7C22" w:themeColor="accent6" w:themeShade="BF"/>
-                <w:kern w:val="0"/>
-                <w:sz w:val="24"/>
-                <w:szCs w:val="24"/>
-                <w:lang w:eastAsia="hu-HU"/>
-                <w14:ligatures w14:val="none"/>
-              </w:rPr>
-            </w:pPr>
-            <w:r>
-              <w:rPr>
-                <w:rFonts w:eastAsia="Times New Roman" w:cs="Times New Roman"/>
-                <w:color w:val="3A7C22" w:themeColor="accent6" w:themeShade="BF"/>
-                <w:kern w:val="0"/>
-                <w:sz w:val="24"/>
-                <w:szCs w:val="24"/>
-                <w:lang w:eastAsia="hu-HU"/>
-                <w14:ligatures w14:val="none"/>
-              </w:rPr>
-              <w:t>2</w:t>
-            </w:r>
-            <w:r>
-              <w:rPr>
-                <w:rFonts w:eastAsia="Times New Roman" w:cs="Times New Roman"/>
-                <w:color w:val="3A7C22" w:themeColor="accent6" w:themeShade="BF"/>
-                <w:kern w:val="0"/>
-                <w:sz w:val="24"/>
-                <w:szCs w:val="24"/>
-                <w:lang w:eastAsia="hu-HU"/>
-                <w14:ligatures w14:val="none"/>
-              </w:rPr>
-              <w:t xml:space="preserve"> SP</w:t>
-            </w:r>
-          </w:p>
-        </w:tc>
-        <w:tc>
-          <w:tcPr>
-            <w:tcW w:w="0" w:type="auto"/>
-            <w:hideMark/>
-          </w:tcPr>
-          <w:p>
-            <w:pPr>
-              <w:cnfStyle w:val="000000100000" w:firstRow="0" w:lastRow="0" w:firstColumn="0" w:lastColumn="0" w:oddVBand="0" w:evenVBand="0" w:oddHBand="1" w:evenHBand="0" w:firstRowFirstColumn="0" w:firstRowLastColumn="0" w:lastRowFirstColumn="0" w:lastRowLastColumn="0"/>
-              <w:rPr>
-                <w:rFonts w:eastAsia="Times New Roman" w:cs="Times New Roman"/>
-                <w:color w:val="3A7C22" w:themeColor="accent6" w:themeShade="BF"/>
-                <w:kern w:val="0"/>
-                <w:sz w:val="24"/>
-                <w:szCs w:val="24"/>
-                <w:lang w:eastAsia="hu-HU"/>
-                <w14:ligatures w14:val="none"/>
-              </w:rPr>
-            </w:pPr>
-            <w:r>
-              <w:rPr>
-                <w:rFonts w:eastAsia="Times New Roman" w:cs="Times New Roman"/>
-                <w:color w:val="3A7C22" w:themeColor="accent6" w:themeShade="BF"/>
-                <w:kern w:val="0"/>
-                <w:sz w:val="24"/>
-                <w:szCs w:val="24"/>
-                <w:lang w:eastAsia="hu-HU"/>
-                <w14:ligatures w14:val="none"/>
-              </w:rPr>
-              <w:t>Ceglédi Zente Holló</w:t>
-            </w:r>
-          </w:p>
-        </w:tc>
-        <w:tc>
-          <w:tcPr>
-            <w:tcW w:w="0" w:type="auto"/>
-            <w:hideMark/>
-          </w:tcPr>
-          <w:p>
-            <w:pPr>
-              <w:cnfStyle w:val="000000100000" w:firstRow="0" w:lastRow="0" w:firstColumn="0" w:lastColumn="0" w:oddVBand="0" w:evenVBand="0" w:oddHBand="1" w:evenHBand="0" w:firstRowFirstColumn="0" w:firstRowLastColumn="0" w:lastRowFirstColumn="0" w:lastRowLastColumn="0"/>
-              <w:rPr>
-                <w:rFonts w:eastAsia="Times New Roman" w:cs="Times New Roman"/>
-                <w:color w:val="3A7C22" w:themeColor="accent6" w:themeShade="BF"/>
-                <w:kern w:val="0"/>
-                <w:sz w:val="24"/>
-                <w:szCs w:val="24"/>
-                <w:lang w:eastAsia="hu-HU"/>
-                <w14:ligatures w14:val="none"/>
-              </w:rPr>
-            </w:pPr>
-            <w:r>
-              <w:rPr>
-                <w:rFonts w:ascii="Segoe UI Emoji" w:eastAsia="Times New Roman" w:hAnsi="Segoe UI Emoji" w:cs="Segoe UI Emoji"/>
-                <w:color w:val="3A7C22" w:themeColor="accent6" w:themeShade="BF"/>
-                <w:kern w:val="0"/>
-                <w:sz w:val="24"/>
-                <w:szCs w:val="24"/>
-                <w:lang w:eastAsia="hu-HU"/>
-                <w14:ligatures w14:val="none"/>
-              </w:rPr>
-              <w:t>❌</w:t>
-            </w:r>
-            <w:r>
-              <w:rPr>
-                <w:rFonts w:eastAsia="Times New Roman" w:cs="Times New Roman"/>
-                <w:color w:val="3A7C22" w:themeColor="accent6" w:themeShade="BF"/>
-                <w:kern w:val="0"/>
-                <w:sz w:val="24"/>
-                <w:szCs w:val="24"/>
-                <w:lang w:eastAsia="hu-HU"/>
-                <w14:ligatures w14:val="none"/>
-              </w:rPr>
-              <w:t xml:space="preserve"> Hátralévő</w:t>
-            </w:r>
-          </w:p>
-        </w:tc>
-      </w:tr>
-      <w:tr>
-        <w:tc>
-          <w:tcPr>
-            <w:cnfStyle w:val="001000000000" w:firstRow="0" w:lastRow="0" w:firstColumn="1" w:lastColumn="0" w:oddVBand="0" w:evenVBand="0" w:oddHBand="0" w:evenHBand="0" w:firstRowFirstColumn="0" w:firstRowLastColumn="0" w:lastRowFirstColumn="0" w:lastRowLastColumn="0"/>
-            <w:tcW w:w="0" w:type="auto"/>
-            <w:hideMark/>
-          </w:tcPr>
-          <w:p>
-            <w:pPr>
-              <w:rPr>
-                <w:rFonts w:eastAsia="Times New Roman" w:cs="Times New Roman"/>
-                <w:color w:val="3A7C22" w:themeColor="accent6" w:themeShade="BF"/>
-                <w:kern w:val="0"/>
-                <w:sz w:val="24"/>
-                <w:szCs w:val="24"/>
-                <w:lang w:eastAsia="hu-HU"/>
-                <w14:ligatures w14:val="none"/>
-              </w:rPr>
-            </w:pPr>
-            <w:r>
-              <w:rPr>
-                <w:rFonts w:eastAsia="Times New Roman" w:cs="Times New Roman"/>
-                <w:color w:val="3A7C22" w:themeColor="accent6" w:themeShade="BF"/>
-                <w:kern w:val="0"/>
-                <w:sz w:val="24"/>
-                <w:szCs w:val="24"/>
-                <w:lang w:eastAsia="hu-HU"/>
-                <w14:ligatures w14:val="none"/>
-              </w:rPr>
-              <w:t xml:space="preserve">Korábbi </w:t>
-            </w:r>
-            <w:proofErr w:type="spellStart"/>
-            <w:r>
-              <w:rPr>
-                <w:rFonts w:eastAsia="Times New Roman" w:cs="Times New Roman"/>
-                <w:color w:val="3A7C22" w:themeColor="accent6" w:themeShade="BF"/>
-                <w:kern w:val="0"/>
-                <w:sz w:val="24"/>
-                <w:szCs w:val="24"/>
-                <w:lang w:eastAsia="hu-HU"/>
-                <w14:ligatures w14:val="none"/>
-              </w:rPr>
-              <w:t>logok</w:t>
-            </w:r>
-            <w:proofErr w:type="spellEnd"/>
-            <w:r>
-              <w:rPr>
-                <w:rFonts w:eastAsia="Times New Roman" w:cs="Times New Roman"/>
-                <w:color w:val="3A7C22" w:themeColor="accent6" w:themeShade="BF"/>
-                <w:kern w:val="0"/>
-                <w:sz w:val="24"/>
-                <w:szCs w:val="24"/>
-                <w:lang w:eastAsia="hu-HU"/>
-                <w14:ligatures w14:val="none"/>
-              </w:rPr>
-              <w:t xml:space="preserve"> megtekintése egy adott szokás esetében</w:t>
-            </w:r>
-          </w:p>
-        </w:tc>
-        <w:tc>
-          <w:tcPr>
-            <w:tcW w:w="0" w:type="auto"/>
-            <w:hideMark/>
-          </w:tcPr>
-          <w:p>
-            <w:pPr>
-              <w:cnfStyle w:val="000000000000" w:firstRow="0" w:lastRow="0" w:firstColumn="0" w:lastColumn="0" w:oddVBand="0" w:evenVBand="0" w:oddHBand="0" w:evenHBand="0" w:firstRowFirstColumn="0" w:firstRowLastColumn="0" w:lastRowFirstColumn="0" w:lastRowLastColumn="0"/>
-              <w:rPr>
-                <w:rFonts w:eastAsia="Times New Roman" w:cs="Times New Roman"/>
-                <w:color w:val="3A7C22" w:themeColor="accent6" w:themeShade="BF"/>
-                <w:kern w:val="0"/>
-                <w:sz w:val="24"/>
-                <w:szCs w:val="24"/>
-                <w:lang w:eastAsia="hu-HU"/>
-                <w14:ligatures w14:val="none"/>
-              </w:rPr>
-            </w:pPr>
-            <w:r>
-              <w:rPr>
-                <w:rFonts w:eastAsia="Times New Roman" w:cs="Times New Roman"/>
-                <w:color w:val="3A7C22" w:themeColor="accent6" w:themeShade="BF"/>
-                <w:kern w:val="0"/>
-                <w:sz w:val="24"/>
-                <w:szCs w:val="24"/>
-                <w:lang w:eastAsia="hu-HU"/>
-                <w14:ligatures w14:val="none"/>
-              </w:rPr>
-              <w:t>3</w:t>
-            </w:r>
-            <w:r>
-              <w:rPr>
-                <w:rFonts w:eastAsia="Times New Roman" w:cs="Times New Roman"/>
-                <w:color w:val="3A7C22" w:themeColor="accent6" w:themeShade="BF"/>
-                <w:kern w:val="0"/>
-                <w:sz w:val="24"/>
-                <w:szCs w:val="24"/>
-                <w:lang w:eastAsia="hu-HU"/>
-                <w14:ligatures w14:val="none"/>
-              </w:rPr>
-              <w:t xml:space="preserve"> SP</w:t>
-            </w:r>
-          </w:p>
-        </w:tc>
-        <w:tc>
-          <w:tcPr>
-            <w:tcW w:w="0" w:type="auto"/>
-            <w:hideMark/>
-          </w:tcPr>
-          <w:p>
-            <w:pPr>
-              <w:cnfStyle w:val="000000000000" w:firstRow="0" w:lastRow="0" w:firstColumn="0" w:lastColumn="0" w:oddVBand="0" w:evenVBand="0" w:oddHBand="0" w:evenHBand="0" w:firstRowFirstColumn="0" w:firstRowLastColumn="0" w:lastRowFirstColumn="0" w:lastRowLastColumn="0"/>
-              <w:rPr>
-                <w:rFonts w:eastAsia="Times New Roman" w:cs="Times New Roman"/>
-                <w:color w:val="3A7C22" w:themeColor="accent6" w:themeShade="BF"/>
-                <w:kern w:val="0"/>
-                <w:sz w:val="24"/>
-                <w:szCs w:val="24"/>
-                <w:lang w:eastAsia="hu-HU"/>
-                <w14:ligatures w14:val="none"/>
-              </w:rPr>
-            </w:pPr>
-            <w:r>
-              <w:rPr>
-                <w:rFonts w:eastAsia="Times New Roman" w:cs="Times New Roman"/>
-                <w:color w:val="3A7C22" w:themeColor="accent6" w:themeShade="BF"/>
-                <w:kern w:val="0"/>
-                <w:sz w:val="24"/>
-                <w:szCs w:val="24"/>
-                <w:lang w:eastAsia="hu-HU"/>
-                <w14:ligatures w14:val="none"/>
-              </w:rPr>
-              <w:t>Ceglédi Zente Holló</w:t>
-            </w:r>
-          </w:p>
-        </w:tc>
-        <w:tc>
-          <w:tcPr>
-            <w:tcW w:w="0" w:type="auto"/>
-            <w:hideMark/>
-          </w:tcPr>
-          <w:p>
-            <w:pPr>
-              <w:cnfStyle w:val="000000000000" w:firstRow="0" w:lastRow="0" w:firstColumn="0" w:lastColumn="0" w:oddVBand="0" w:evenVBand="0" w:oddHBand="0" w:evenHBand="0" w:firstRowFirstColumn="0" w:firstRowLastColumn="0" w:lastRowFirstColumn="0" w:lastRowLastColumn="0"/>
-              <w:rPr>
-                <w:rFonts w:eastAsia="Times New Roman" w:cs="Times New Roman"/>
-                <w:color w:val="3A7C22" w:themeColor="accent6" w:themeShade="BF"/>
-                <w:kern w:val="0"/>
-                <w:sz w:val="24"/>
-                <w:szCs w:val="24"/>
-                <w:lang w:eastAsia="hu-HU"/>
-                <w14:ligatures w14:val="none"/>
-              </w:rPr>
-            </w:pPr>
-            <w:r>
-              <w:rPr>
-                <w:rFonts w:ascii="Segoe UI Emoji" w:eastAsia="Times New Roman" w:hAnsi="Segoe UI Emoji" w:cs="Segoe UI Emoji"/>
-                <w:color w:val="3A7C22" w:themeColor="accent6" w:themeShade="BF"/>
-                <w:kern w:val="0"/>
-                <w:sz w:val="24"/>
-                <w:szCs w:val="24"/>
-                <w:lang w:eastAsia="hu-HU"/>
-                <w14:ligatures w14:val="none"/>
-              </w:rPr>
-              <w:t>❌</w:t>
-            </w:r>
-            <w:r>
-              <w:rPr>
-                <w:rFonts w:eastAsia="Times New Roman" w:cs="Times New Roman"/>
-                <w:color w:val="3A7C22" w:themeColor="accent6" w:themeShade="BF"/>
-                <w:kern w:val="0"/>
-                <w:sz w:val="24"/>
-                <w:szCs w:val="24"/>
-                <w:lang w:eastAsia="hu-HU"/>
-                <w14:ligatures w14:val="none"/>
-              </w:rPr>
-              <w:t xml:space="preserve"> Hátralévő</w:t>
-            </w:r>
-          </w:p>
-        </w:tc>
-      </w:tr>
-      <w:tr>
-        <w:trPr>
-          <w:cnfStyle w:val="000000100000" w:firstRow="0" w:lastRow="0" w:firstColumn="0" w:lastColumn="0" w:oddVBand="0" w:evenVBand="0" w:oddHBand="1" w:evenHBand="0" w:firstRowFirstColumn="0" w:firstRowLastColumn="0" w:lastRowFirstColumn="0" w:lastRowLastColumn="0"/>
-        </w:trPr>
-        <w:tc>
-          <w:tcPr>
-            <w:cnfStyle w:val="001000000000" w:firstRow="0" w:lastRow="0" w:firstColumn="1" w:lastColumn="0" w:oddVBand="0" w:evenVBand="0" w:oddHBand="0" w:evenHBand="0" w:firstRowFirstColumn="0" w:firstRowLastColumn="0" w:lastRowFirstColumn="0" w:lastRowLastColumn="0"/>
-            <w:tcW w:w="0" w:type="auto"/>
-            <w:hideMark/>
-          </w:tcPr>
-          <w:p>
-            <w:pPr>
-              <w:rPr>
-                <w:rFonts w:eastAsia="Times New Roman" w:cs="Times New Roman"/>
-                <w:color w:val="3A7C22" w:themeColor="accent6" w:themeShade="BF"/>
-                <w:kern w:val="0"/>
-                <w:sz w:val="24"/>
-                <w:szCs w:val="24"/>
-                <w:lang w:eastAsia="hu-HU"/>
-                <w14:ligatures w14:val="none"/>
-              </w:rPr>
-            </w:pPr>
-            <w:r>
-              <w:rPr>
-                <w:rFonts w:eastAsia="Times New Roman" w:cs="Times New Roman"/>
-                <w:color w:val="3A7C22" w:themeColor="accent6" w:themeShade="BF"/>
-                <w:kern w:val="0"/>
-                <w:sz w:val="24"/>
-                <w:szCs w:val="24"/>
-                <w:lang w:eastAsia="hu-HU"/>
-                <w14:ligatures w14:val="none"/>
-              </w:rPr>
               <w:t xml:space="preserve">Korábbi </w:t>
             </w:r>
             <w:proofErr w:type="spellStart"/>
@@ -2541,14 +2569,14 @@
       <w:r>
         <w:rPr>
           <w:rFonts w:eastAsia="Times New Roman" w:cs="Times New Roman"/>
-          <w:kern w:val="0"/>
-          <w:sz w:val="24"/>
-          <w:szCs w:val="24"/>
-          <w:lang w:eastAsia="hu-HU"/>
-          <w14:ligatures w14:val="none"/>
+          <w:noProof/>
+          <w:kern w:val="0"/>
+          <w:sz w:val="24"/>
+          <w:szCs w:val="24"/>
+          <w:lang w:eastAsia="hu-HU"/>
         </w:rPr>
         <w:pict w14:anchorId="7BCA40F1">
-          <v:rect id="_x0000_i1026" style="width:0;height:1.5pt" o:hralign="center" o:hrstd="t" o:hr="t" fillcolor="#a0a0a0" stroked="f"/>
+          <v:rect id="_x0000_i1027" alt="" style="width:453.5pt;height:.05pt;mso-width-percent:0;mso-height-percent:0;mso-width-percent:0;mso-height-percent:0" o:hrpct="969" o:hralign="center" o:hrstd="t" o:hr="t" fillcolor="#a0a0a0" stroked="f"/>
         </w:pict>
       </w:r>
     </w:p>
@@ -3389,14 +3417,14 @@
       <w:r>
         <w:rPr>
           <w:rFonts w:eastAsia="Times New Roman" w:cs="Times New Roman"/>
-          <w:kern w:val="0"/>
-          <w:sz w:val="24"/>
-          <w:szCs w:val="24"/>
-          <w:lang w:eastAsia="hu-HU"/>
-          <w14:ligatures w14:val="none"/>
+          <w:noProof/>
+          <w:kern w:val="0"/>
+          <w:sz w:val="24"/>
+          <w:szCs w:val="24"/>
+          <w:lang w:eastAsia="hu-HU"/>
         </w:rPr>
         <w:pict w14:anchorId="192A53A4">
-          <v:rect id="_x0000_i1027" style="width:0;height:1.5pt" o:hralign="center" o:hrstd="t" o:hr="t" fillcolor="#a0a0a0" stroked="f"/>
+          <v:rect id="_x0000_i1026" alt="" style="width:453.5pt;height:.05pt;mso-width-percent:0;mso-height-percent:0;mso-width-percent:0;mso-height-percent:0" o:hrpct="969" o:hralign="center" o:hrstd="t" o:hr="t" fillcolor="#a0a0a0" stroked="f"/>
         </w:pict>
       </w:r>
     </w:p>
@@ -3794,14 +3822,14 @@
       <w:r>
         <w:rPr>
           <w:rFonts w:eastAsia="Times New Roman" w:cs="Times New Roman"/>
-          <w:kern w:val="0"/>
-          <w:sz w:val="24"/>
-          <w:szCs w:val="24"/>
-          <w:lang w:eastAsia="hu-HU"/>
-          <w14:ligatures w14:val="none"/>
+          <w:noProof/>
+          <w:kern w:val="0"/>
+          <w:sz w:val="24"/>
+          <w:szCs w:val="24"/>
+          <w:lang w:eastAsia="hu-HU"/>
         </w:rPr>
         <w:pict w14:anchorId="07D7783F">
-          <v:rect id="_x0000_i1028" style="width:0;height:1.5pt" o:hralign="center" o:hrstd="t" o:hr="t" fillcolor="#a0a0a0" stroked="f"/>
+          <v:rect id="_x0000_i1025" alt="" style="width:453.5pt;height:.05pt;mso-width-percent:0;mso-height-percent:0;mso-width-percent:0;mso-height-percent:0" o:hrpct="969" o:hralign="center" o:hrstd="t" o:hr="t" fillcolor="#a0a0a0" stroked="f"/>
         </w:pict>
       </w:r>
     </w:p>
@@ -6568,23 +6596,6 @@
 </file>
 
 <file path=customXml/item1.xml><?xml version="1.0" encoding="utf-8"?>
-<p:properties xmlns:p="http://schemas.microsoft.com/office/2006/metadata/properties" xmlns:xsi="http://www.w3.org/2001/XMLSchema-instance" xmlns:pc="http://schemas.microsoft.com/office/infopath/2007/PartnerControls">
-  <documentManagement>
-    <ReferenceId xmlns="4c0dc77c-2524-4c0b-8682-5470718c5fd9" xsi:nil="true"/>
-  </documentManagement>
-</p:properties>
-</file>
-
-<file path=customXml/item2.xml><?xml version="1.0" encoding="utf-8"?>
-<?mso-contentType ?>
-<FormTemplates xmlns="http://schemas.microsoft.com/sharepoint/v3/contenttype/forms">
-  <Display>DocumentLibraryForm</Display>
-  <Edit>DocumentLibraryForm</Edit>
-  <New>DocumentLibraryForm</New>
-</FormTemplates>
-</file>
-
-<file path=customXml/item3.xml><?xml version="1.0" encoding="utf-8"?>
 <ct:contentTypeSchema xmlns:ct="http://schemas.microsoft.com/office/2006/metadata/contentType" xmlns:ma="http://schemas.microsoft.com/office/2006/metadata/properties/metaAttributes" ct:_="" ma:_="" ma:contentTypeName="Dokumentum" ma:contentTypeID="0x01010051BFCEC571BC1F499E7CEB5A5A850341" ma:contentTypeVersion="1" ma:contentTypeDescription="Új dokumentum létrehozása." ma:contentTypeScope="" ma:versionID="9df0bcb6a546f35b93fd51c5af6bf2e2">
   <xsd:schema xmlns:xsd="http://www.w3.org/2001/XMLSchema" xmlns:xs="http://www.w3.org/2001/XMLSchema" xmlns:p="http://schemas.microsoft.com/office/2006/metadata/properties" xmlns:ns2="4c0dc77c-2524-4c0b-8682-5470718c5fd9" targetNamespace="http://schemas.microsoft.com/office/2006/metadata/properties" ma:root="true" ma:fieldsID="2fbd8050d698739f874eb18627277538" ns2:_="">
     <xsd:import namespace="4c0dc77c-2524-4c0b-8682-5470718c5fd9"/>
@@ -6710,25 +6721,24 @@
 </ct:contentTypeSchema>
 </file>
 
-<file path=customXml/itemProps1.xml><?xml version="1.0" encoding="utf-8"?>
-<ds:datastoreItem xmlns:ds="http://schemas.openxmlformats.org/officeDocument/2006/customXml" ds:itemID="{D7B416C6-0C86-43D7-A1E9-1ECDCA486F38}">
-  <ds:schemaRefs>
-    <ds:schemaRef ds:uri="http://schemas.microsoft.com/office/2006/metadata/properties"/>
-    <ds:schemaRef ds:uri="http://schemas.microsoft.com/office/infopath/2007/PartnerControls"/>
-    <ds:schemaRef ds:uri="4c0dc77c-2524-4c0b-8682-5470718c5fd9"/>
-  </ds:schemaRefs>
-</ds:datastoreItem>
+<file path=customXml/item2.xml><?xml version="1.0" encoding="utf-8"?>
+<?mso-contentType ?>
+<FormTemplates xmlns="http://schemas.microsoft.com/sharepoint/v3/contenttype/forms">
+  <Display>DocumentLibraryForm</Display>
+  <Edit>DocumentLibraryForm</Edit>
+  <New>DocumentLibraryForm</New>
+</FormTemplates>
 </file>
 
-<file path=customXml/itemProps2.xml><?xml version="1.0" encoding="utf-8"?>
-<ds:datastoreItem xmlns:ds="http://schemas.openxmlformats.org/officeDocument/2006/customXml" ds:itemID="{B12BDF78-C2E4-468C-A5E4-FBE72151091E}">
-  <ds:schemaRefs>
-    <ds:schemaRef ds:uri="http://schemas.microsoft.com/sharepoint/v3/contenttype/forms"/>
-  </ds:schemaRefs>
-</ds:datastoreItem>
+<file path=customXml/item3.xml><?xml version="1.0" encoding="utf-8"?>
+<p:properties xmlns:p="http://schemas.microsoft.com/office/2006/metadata/properties" xmlns:xsi="http://www.w3.org/2001/XMLSchema-instance" xmlns:pc="http://schemas.microsoft.com/office/infopath/2007/PartnerControls">
+  <documentManagement>
+    <ReferenceId xmlns="4c0dc77c-2524-4c0b-8682-5470718c5fd9" xsi:nil="true"/>
+  </documentManagement>
+</p:properties>
 </file>
 
-<file path=customXml/itemProps3.xml><?xml version="1.0" encoding="utf-8"?>
+<file path=customXml/itemProps1.xml><?xml version="1.0" encoding="utf-8"?>
 <ds:datastoreItem xmlns:ds="http://schemas.openxmlformats.org/officeDocument/2006/customXml" ds:itemID="{F136BE84-D324-4BB3-B9E5-A25A50359ABB}">
   <ds:schemaRefs>
     <ds:schemaRef ds:uri="http://schemas.microsoft.com/office/2006/metadata/contentType"/>
@@ -6744,4 +6754,22 @@
     <ds:schemaRef ds:uri="http://schemas.microsoft.com/internal/obd"/>
   </ds:schemaRefs>
 </ds:datastoreItem>
+</file>
+
+<file path=customXml/itemProps2.xml><?xml version="1.0" encoding="utf-8"?>
+<ds:datastoreItem xmlns:ds="http://schemas.openxmlformats.org/officeDocument/2006/customXml" ds:itemID="{B12BDF78-C2E4-468C-A5E4-FBE72151091E}">
+  <ds:schemaRefs>
+    <ds:schemaRef ds:uri="http://schemas.microsoft.com/sharepoint/v3/contenttype/forms"/>
+  </ds:schemaRefs>
+</ds:datastoreItem>
+</file>
+
+<file path=customXml/itemProps3.xml><?xml version="1.0" encoding="utf-8"?>
+<ds:datastoreItem xmlns:ds="http://schemas.openxmlformats.org/officeDocument/2006/customXml" ds:itemID="{D7B416C6-0C86-43D7-A1E9-1ECDCA486F38}">
+  <ds:schemaRefs>
+    <ds:schemaRef ds:uri="http://schemas.microsoft.com/office/2006/metadata/properties"/>
+    <ds:schemaRef ds:uri="http://schemas.microsoft.com/office/infopath/2007/PartnerControls"/>
+    <ds:schemaRef ds:uri="4c0dc77c-2524-4c0b-8682-5470718c5fd9"/>
+  </ds:schemaRefs>
+</ds:datastoreItem>
 </file>
</xml_diff>

<commit_message>
Update API and docs
</commit_message>
<xml_diff>
--- a/documentation/SCRUM_SPRINT_CZH_LD_2_hét_Szokások_logolása.docx
+++ b/documentation/SCRUM_SPRINT_CZH_LD_2_hét_Szokások_logolása.docx
@@ -161,33 +161,7 @@
           <w:lang w:eastAsia="hu-HU"/>
           <w14:ligatures w14:val="none"/>
         </w:rPr>
-        <w:t xml:space="preserve">Szokások </w:t>
-      </w:r>
-      <w:proofErr w:type="spellStart"/>
-      <w:r>
-        <w:rPr>
-          <w:rFonts w:eastAsia="Times New Roman" w:cs="Times New Roman"/>
-          <w:color w:val="3A7C22" w:themeColor="accent6" w:themeShade="BF"/>
-          <w:kern w:val="0"/>
-          <w:sz w:val="24"/>
-          <w:szCs w:val="24"/>
-          <w:lang w:eastAsia="hu-HU"/>
-          <w14:ligatures w14:val="none"/>
-        </w:rPr>
-        <w:t>logolása</w:t>
-      </w:r>
-      <w:proofErr w:type="spellEnd"/>
-      <w:r>
-        <w:rPr>
-          <w:rFonts w:eastAsia="Times New Roman" w:cs="Times New Roman"/>
-          <w:color w:val="3A7C22" w:themeColor="accent6" w:themeShade="BF"/>
-          <w:kern w:val="0"/>
-          <w:sz w:val="24"/>
-          <w:szCs w:val="24"/>
-          <w:lang w:eastAsia="hu-HU"/>
-          <w14:ligatures w14:val="none"/>
-        </w:rPr>
-        <w:t xml:space="preserve"> a weboldalon</w:t>
+        <w:t>Szokások logolása a weboldalon</w:t>
       </w:r>
       <w:r>
         <w:rPr>
@@ -669,85 +643,7 @@
           <w:lang w:eastAsia="hu-HU"/>
           <w14:ligatures w14:val="none"/>
         </w:rPr>
-        <w:t xml:space="preserve">A weboldalon a szokások </w:t>
-      </w:r>
-      <w:proofErr w:type="spellStart"/>
-      <w:r>
-        <w:rPr>
-          <w:rFonts w:eastAsia="Times New Roman" w:cs="Times New Roman"/>
-          <w:color w:val="3A7C22" w:themeColor="accent6" w:themeShade="BF"/>
-          <w:kern w:val="0"/>
-          <w:sz w:val="24"/>
-          <w:szCs w:val="24"/>
-          <w:lang w:eastAsia="hu-HU"/>
-          <w14:ligatures w14:val="none"/>
-        </w:rPr>
-        <w:t>logolásának</w:t>
-      </w:r>
-      <w:proofErr w:type="spellEnd"/>
-      <w:r>
-        <w:rPr>
-          <w:rFonts w:eastAsia="Times New Roman" w:cs="Times New Roman"/>
-          <w:color w:val="3A7C22" w:themeColor="accent6" w:themeShade="BF"/>
-          <w:kern w:val="0"/>
-          <w:sz w:val="24"/>
-          <w:szCs w:val="24"/>
-          <w:lang w:eastAsia="hu-HU"/>
-          <w14:ligatures w14:val="none"/>
-        </w:rPr>
-        <w:t xml:space="preserve"> megvalósítása, </w:t>
-      </w:r>
-      <w:proofErr w:type="spellStart"/>
-      <w:r>
-        <w:rPr>
-          <w:rFonts w:eastAsia="Times New Roman" w:cs="Times New Roman"/>
-          <w:color w:val="3A7C22" w:themeColor="accent6" w:themeShade="BF"/>
-          <w:kern w:val="0"/>
-          <w:sz w:val="24"/>
-          <w:szCs w:val="24"/>
-          <w:lang w:eastAsia="hu-HU"/>
-          <w14:ligatures w14:val="none"/>
-        </w:rPr>
-        <w:t>logolások</w:t>
-      </w:r>
-      <w:proofErr w:type="spellEnd"/>
-      <w:r>
-        <w:rPr>
-          <w:rFonts w:eastAsia="Times New Roman" w:cs="Times New Roman"/>
-          <w:color w:val="3A7C22" w:themeColor="accent6" w:themeShade="BF"/>
-          <w:kern w:val="0"/>
-          <w:sz w:val="24"/>
-          <w:szCs w:val="24"/>
-          <w:lang w:eastAsia="hu-HU"/>
-          <w14:ligatures w14:val="none"/>
-        </w:rPr>
-        <w:t xml:space="preserve"> visszavonásának lehetősége, eddigi </w:t>
-      </w:r>
-      <w:proofErr w:type="spellStart"/>
-      <w:r>
-        <w:rPr>
-          <w:rFonts w:eastAsia="Times New Roman" w:cs="Times New Roman"/>
-          <w:color w:val="3A7C22" w:themeColor="accent6" w:themeShade="BF"/>
-          <w:kern w:val="0"/>
-          <w:sz w:val="24"/>
-          <w:szCs w:val="24"/>
-          <w:lang w:eastAsia="hu-HU"/>
-          <w14:ligatures w14:val="none"/>
-        </w:rPr>
-        <w:t>logok</w:t>
-      </w:r>
-      <w:proofErr w:type="spellEnd"/>
-      <w:r>
-        <w:rPr>
-          <w:rFonts w:eastAsia="Times New Roman" w:cs="Times New Roman"/>
-          <w:color w:val="3A7C22" w:themeColor="accent6" w:themeShade="BF"/>
-          <w:kern w:val="0"/>
-          <w:sz w:val="24"/>
-          <w:szCs w:val="24"/>
-          <w:lang w:eastAsia="hu-HU"/>
-          <w14:ligatures w14:val="none"/>
-        </w:rPr>
-        <w:t xml:space="preserve"> szerkesztése.</w:t>
+        <w:t>A weboldalon a szokások logolásának megvalósítása, logolások visszavonásának lehetősége, eddigi logok szerkesztése.</w:t>
       </w:r>
       <w:r>
         <w:rPr>
@@ -785,7 +681,7 @@
           <w:lang w:eastAsia="hu-HU"/>
         </w:rPr>
         <w:pict w14:anchorId="64BE8391">
-          <v:rect id="_x0000_i1028" alt="" style="width:453.5pt;height:.05pt;mso-width-percent:0;mso-height-percent:0;mso-width-percent:0;mso-height-percent:0" o:hrpct="969" o:hralign="center" o:hrstd="t" o:hr="t" fillcolor="#a0a0a0" stroked="f"/>
+          <v:rect id="_x0000_i1025" alt="" style="width:453.5pt;height:.05pt;mso-width-percent:0;mso-height-percent:0;mso-width-percent:0;mso-height-percent:0" o:hrpct="969" o:hralign="center" o:hrstd="t" o:hr="t" fillcolor="#a0a0a0" stroked="f"/>
         </w:pict>
       </w:r>
     </w:p>
@@ -867,10 +763,10 @@
         <w:tblLook w:val="04A0" w:firstRow="1" w:lastRow="0" w:firstColumn="1" w:lastColumn="0" w:noHBand="0" w:noVBand="1"/>
       </w:tblPr>
       <w:tblGrid>
-        <w:gridCol w:w="4379"/>
-        <w:gridCol w:w="1554"/>
-        <w:gridCol w:w="1732"/>
-        <w:gridCol w:w="1397"/>
+        <w:gridCol w:w="4154"/>
+        <w:gridCol w:w="1508"/>
+        <w:gridCol w:w="1667"/>
+        <w:gridCol w:w="1733"/>
       </w:tblGrid>
       <w:tr>
         <w:trPr>
@@ -1209,22 +1105,8 @@
                 <w:lang w:eastAsia="hu-HU"/>
                 <w14:ligatures w14:val="none"/>
               </w:rPr>
-              <w:t>Enter-</w:t>
+              <w:t>Enter-rel</w:t>
             </w:r>
-            <w:proofErr w:type="spellStart"/>
-            <w:r>
-              <w:rPr>
-                <w:rFonts w:eastAsia="Times New Roman" w:cs="Times New Roman"/>
-                <w:color w:val="3A7C22" w:themeColor="accent6" w:themeShade="BF"/>
-                <w:kern w:val="0"/>
-                <w:sz w:val="24"/>
-                <w:szCs w:val="24"/>
-                <w:lang w:eastAsia="hu-HU"/>
-                <w14:ligatures w14:val="none"/>
-              </w:rPr>
-              <w:t>rel</w:t>
-            </w:r>
-            <w:proofErr w:type="spellEnd"/>
             <w:r>
               <w:rPr>
                 <w:rFonts w:eastAsia="Times New Roman" w:cs="Times New Roman"/>
@@ -1406,22 +1288,8 @@
                 <w:lang w:eastAsia="hu-HU"/>
                 <w14:ligatures w14:val="none"/>
               </w:rPr>
-              <w:t xml:space="preserve">Szokások </w:t>
+              <w:t>Szokások logolása</w:t>
             </w:r>
-            <w:proofErr w:type="spellStart"/>
-            <w:r>
-              <w:rPr>
-                <w:rFonts w:eastAsia="Times New Roman" w:cs="Times New Roman"/>
-                <w:color w:val="3A7C22" w:themeColor="accent6" w:themeShade="BF"/>
-                <w:kern w:val="0"/>
-                <w:sz w:val="24"/>
-                <w:szCs w:val="24"/>
-                <w:lang w:eastAsia="hu-HU"/>
-                <w14:ligatures w14:val="none"/>
-              </w:rPr>
-              <w:t>logolása</w:t>
-            </w:r>
-            <w:proofErr w:type="spellEnd"/>
           </w:p>
         </w:tc>
         <w:tc>
@@ -1520,15 +1388,29 @@
             </w:pPr>
             <w:r>
               <w:rPr>
-                <w:rFonts w:ascii="Segoe UI Emoji" w:eastAsia="Times New Roman" w:hAnsi="Segoe UI Emoji" w:cs="Segoe UI Emoji"/>
-                <w:color w:val="3A7C22" w:themeColor="accent6" w:themeShade="BF"/>
-                <w:kern w:val="0"/>
-                <w:sz w:val="24"/>
-                <w:szCs w:val="24"/>
-                <w:lang w:eastAsia="hu-HU"/>
-                <w14:ligatures w14:val="none"/>
-              </w:rPr>
-              <w:t>❌</w:t>
+                <mc:AlternateContent>
+                  <mc:Choice Requires="w16se">
+                    <w:rFonts w:eastAsia="Times New Roman" w:cs="Times New Roman"/>
+                  </mc:Choice>
+                  <mc:Fallback>
+                    <w:rFonts w:ascii="Segoe UI Emoji" w:eastAsia="Segoe UI Emoji" w:hAnsi="Segoe UI Emoji" w:cs="Segoe UI Emoji"/>
+                  </mc:Fallback>
+                </mc:AlternateContent>
+                <w:color w:val="3A7C22" w:themeColor="accent6" w:themeShade="BF"/>
+                <w:kern w:val="0"/>
+                <w:sz w:val="24"/>
+                <w:szCs w:val="24"/>
+                <w:lang w:eastAsia="hu-HU"/>
+                <w14:ligatures w14:val="none"/>
+              </w:rPr>
+              <mc:AlternateContent>
+                <mc:Choice Requires="w16se">
+                  <w16se:symEx w16se:font="Segoe UI Emoji" w16se:char="23F3"/>
+                </mc:Choice>
+                <mc:Fallback>
+                  <w:t>⏳</w:t>
+                </mc:Fallback>
+              </mc:AlternateContent>
             </w:r>
             <w:r>
               <w:rPr>
@@ -1540,7 +1422,19 @@
                 <w:lang w:eastAsia="hu-HU"/>
                 <w14:ligatures w14:val="none"/>
               </w:rPr>
-              <w:t xml:space="preserve"> Hátralévő</w:t>
+              <w:t xml:space="preserve"> </w:t>
+            </w:r>
+            <w:r>
+              <w:rPr>
+                <w:rFonts w:eastAsia="Times New Roman" w:cs="Times New Roman"/>
+                <w:color w:val="3A7C22" w:themeColor="accent6" w:themeShade="BF"/>
+                <w:kern w:val="0"/>
+                <w:sz w:val="24"/>
+                <w:szCs w:val="24"/>
+                <w:lang w:eastAsia="hu-HU"/>
+                <w14:ligatures w14:val="none"/>
+              </w:rPr>
+              <w:t>Folyamatban</w:t>
             </w:r>
           </w:p>
         </w:tc>
@@ -1574,33 +1468,7 @@
                 <w:lang w:eastAsia="hu-HU"/>
                 <w14:ligatures w14:val="none"/>
               </w:rPr>
-              <w:t xml:space="preserve">Korábbi </w:t>
-            </w:r>
-            <w:proofErr w:type="spellStart"/>
-            <w:r>
-              <w:rPr>
-                <w:rFonts w:eastAsia="Times New Roman" w:cs="Times New Roman"/>
-                <w:color w:val="3A7C22" w:themeColor="accent6" w:themeShade="BF"/>
-                <w:kern w:val="0"/>
-                <w:sz w:val="24"/>
-                <w:szCs w:val="24"/>
-                <w:lang w:eastAsia="hu-HU"/>
-                <w14:ligatures w14:val="none"/>
-              </w:rPr>
-              <w:t>logok</w:t>
-            </w:r>
-            <w:proofErr w:type="spellEnd"/>
-            <w:r>
-              <w:rPr>
-                <w:rFonts w:eastAsia="Times New Roman" w:cs="Times New Roman"/>
-                <w:color w:val="3A7C22" w:themeColor="accent6" w:themeShade="BF"/>
-                <w:kern w:val="0"/>
-                <w:sz w:val="24"/>
-                <w:szCs w:val="24"/>
-                <w:lang w:eastAsia="hu-HU"/>
-                <w14:ligatures w14:val="none"/>
-              </w:rPr>
-              <w:t xml:space="preserve"> megtekintése egy adott szokás esetében</w:t>
+              <w:t>Korábbi logok megtekintése egy adott szokás esetében</w:t>
             </w:r>
           </w:p>
         </w:tc>
@@ -1757,33 +1625,7 @@
                 <w:lang w:eastAsia="hu-HU"/>
                 <w14:ligatures w14:val="none"/>
               </w:rPr>
-              <w:t xml:space="preserve">Korábbi </w:t>
-            </w:r>
-            <w:proofErr w:type="spellStart"/>
-            <w:r>
-              <w:rPr>
-                <w:rFonts w:eastAsia="Times New Roman" w:cs="Times New Roman"/>
-                <w:color w:val="3A7C22" w:themeColor="accent6" w:themeShade="BF"/>
-                <w:kern w:val="0"/>
-                <w:sz w:val="24"/>
-                <w:szCs w:val="24"/>
-                <w:lang w:eastAsia="hu-HU"/>
-                <w14:ligatures w14:val="none"/>
-              </w:rPr>
-              <w:t>logok</w:t>
-            </w:r>
-            <w:proofErr w:type="spellEnd"/>
-            <w:r>
-              <w:rPr>
-                <w:rFonts w:eastAsia="Times New Roman" w:cs="Times New Roman"/>
-                <w:color w:val="3A7C22" w:themeColor="accent6" w:themeShade="BF"/>
-                <w:kern w:val="0"/>
-                <w:sz w:val="24"/>
-                <w:szCs w:val="24"/>
-                <w:lang w:eastAsia="hu-HU"/>
-                <w14:ligatures w14:val="none"/>
-              </w:rPr>
-              <w:t xml:space="preserve"> szerkesztése</w:t>
+              <w:t>Korábbi logok szerkesztése</w:t>
             </w:r>
             <w:r>
               <w:rPr>
@@ -2323,22 +2165,8 @@
           <w:lang w:eastAsia="hu-HU"/>
           <w14:ligatures w14:val="none"/>
         </w:rPr>
-        <w:t>Listák elemének hozzáadása enter-</w:t>
-      </w:r>
-      <w:proofErr w:type="spellStart"/>
-      <w:r>
-        <w:rPr>
-          <w:rFonts w:eastAsia="Times New Roman" w:cs="Times New Roman"/>
-          <w:color w:val="3A7C22" w:themeColor="accent6" w:themeShade="BF"/>
-          <w:kern w:val="0"/>
-          <w:sz w:val="24"/>
-          <w:szCs w:val="24"/>
-          <w:lang w:eastAsia="hu-HU"/>
-          <w14:ligatures w14:val="none"/>
-        </w:rPr>
-        <w:t>rel</w:t>
-      </w:r>
-      <w:proofErr w:type="spellEnd"/>
+        <w:t>Listák elemének hozzáadása enter-rel</w:t>
+      </w:r>
     </w:p>
     <w:p>
       <w:pPr>
@@ -2367,59 +2195,7 @@
           <w:lang w:eastAsia="hu-HU"/>
           <w14:ligatures w14:val="none"/>
         </w:rPr>
-        <w:t xml:space="preserve">Szokások </w:t>
-      </w:r>
-      <w:proofErr w:type="spellStart"/>
-      <w:r>
-        <w:rPr>
-          <w:rFonts w:eastAsia="Times New Roman" w:cs="Times New Roman"/>
-          <w:color w:val="3A7C22" w:themeColor="accent6" w:themeShade="BF"/>
-          <w:kern w:val="0"/>
-          <w:sz w:val="24"/>
-          <w:szCs w:val="24"/>
-          <w:lang w:eastAsia="hu-HU"/>
-          <w14:ligatures w14:val="none"/>
-        </w:rPr>
-        <w:t>logolása</w:t>
-      </w:r>
-      <w:proofErr w:type="spellEnd"/>
-      <w:r>
-        <w:rPr>
-          <w:rFonts w:eastAsia="Times New Roman" w:cs="Times New Roman"/>
-          <w:color w:val="3A7C22" w:themeColor="accent6" w:themeShade="BF"/>
-          <w:kern w:val="0"/>
-          <w:sz w:val="24"/>
-          <w:szCs w:val="24"/>
-          <w:lang w:eastAsia="hu-HU"/>
-          <w14:ligatures w14:val="none"/>
-        </w:rPr>
-        <w:t xml:space="preserve">, korábbi </w:t>
-      </w:r>
-      <w:proofErr w:type="spellStart"/>
-      <w:r>
-        <w:rPr>
-          <w:rFonts w:eastAsia="Times New Roman" w:cs="Times New Roman"/>
-          <w:color w:val="3A7C22" w:themeColor="accent6" w:themeShade="BF"/>
-          <w:kern w:val="0"/>
-          <w:sz w:val="24"/>
-          <w:szCs w:val="24"/>
-          <w:lang w:eastAsia="hu-HU"/>
-          <w14:ligatures w14:val="none"/>
-        </w:rPr>
-        <w:t>logok</w:t>
-      </w:r>
-      <w:proofErr w:type="spellEnd"/>
-      <w:r>
-        <w:rPr>
-          <w:rFonts w:eastAsia="Times New Roman" w:cs="Times New Roman"/>
-          <w:color w:val="3A7C22" w:themeColor="accent6" w:themeShade="BF"/>
-          <w:kern w:val="0"/>
-          <w:sz w:val="24"/>
-          <w:szCs w:val="24"/>
-          <w:lang w:eastAsia="hu-HU"/>
-          <w14:ligatures w14:val="none"/>
-        </w:rPr>
-        <w:t xml:space="preserve"> szerkesztése és törlése</w:t>
+        <w:t>Szokások logolása, korábbi logok szerkesztése és törlése</w:t>
       </w:r>
     </w:p>
     <w:p>
@@ -2448,7 +2224,6 @@
           <w:lang w:eastAsia="hu-HU"/>
           <w14:ligatures w14:val="none"/>
         </w:rPr>
-        <w:lastRenderedPageBreak/>
         <w:t xml:space="preserve">2.3. </w:t>
       </w:r>
       <w:r>
@@ -2492,7 +2267,32 @@
           <w:lang w:eastAsia="hu-HU"/>
           <w14:ligatures w14:val="none"/>
         </w:rPr>
-        <w:t>Fejlesztő A: Adatbázistervezés és backend fejlesztés</w:t>
+        <w:lastRenderedPageBreak/>
+        <w:t>Lénárt Dániel Péter</w:t>
+      </w:r>
+      <w:r>
+        <w:rPr>
+          <w:rFonts w:eastAsia="Times New Roman" w:cs="Times New Roman"/>
+          <w:color w:val="3A7C22" w:themeColor="accent6" w:themeShade="BF"/>
+          <w:kern w:val="0"/>
+          <w:sz w:val="24"/>
+          <w:szCs w:val="24"/>
+          <w:lang w:eastAsia="hu-HU"/>
+          <w14:ligatures w14:val="none"/>
+        </w:rPr>
+        <w:t xml:space="preserve">: </w:t>
+      </w:r>
+      <w:r>
+        <w:rPr>
+          <w:rFonts w:eastAsia="Times New Roman" w:cs="Times New Roman"/>
+          <w:color w:val="3A7C22" w:themeColor="accent6" w:themeShade="BF"/>
+          <w:kern w:val="0"/>
+          <w:sz w:val="24"/>
+          <w:szCs w:val="24"/>
+          <w:lang w:eastAsia="hu-HU"/>
+          <w14:ligatures w14:val="none"/>
+        </w:rPr>
+        <w:t>Gyorslistával kapcsolatos feladatok</w:t>
       </w:r>
     </w:p>
     <w:p>
@@ -2522,7 +2322,31 @@
           <w:lang w:eastAsia="hu-HU"/>
           <w14:ligatures w14:val="none"/>
         </w:rPr>
-        <w:t>Fejlesztő B: Frontend UI implementáció és hibakezelés</w:t>
+        <w:t>Ceglédi Zente Holló</w:t>
+      </w:r>
+      <w:r>
+        <w:rPr>
+          <w:rFonts w:eastAsia="Times New Roman" w:cs="Times New Roman"/>
+          <w:color w:val="3A7C22" w:themeColor="accent6" w:themeShade="BF"/>
+          <w:kern w:val="0"/>
+          <w:sz w:val="24"/>
+          <w:szCs w:val="24"/>
+          <w:lang w:eastAsia="hu-HU"/>
+          <w14:ligatures w14:val="none"/>
+        </w:rPr>
+        <w:t xml:space="preserve">: </w:t>
+      </w:r>
+      <w:r>
+        <w:rPr>
+          <w:rFonts w:eastAsia="Times New Roman" w:cs="Times New Roman"/>
+          <w:color w:val="3A7C22" w:themeColor="accent6" w:themeShade="BF"/>
+          <w:kern w:val="0"/>
+          <w:sz w:val="24"/>
+          <w:szCs w:val="24"/>
+          <w:lang w:eastAsia="hu-HU"/>
+          <w14:ligatures w14:val="none"/>
+        </w:rPr>
+        <w:t>Szokások logolásával kapcsolatos feladatok</w:t>
       </w:r>
     </w:p>
     <w:p>
@@ -2553,6 +2377,18 @@
         </w:rPr>
         <w:t>Közös felelősség: Tesztelés és dokumentáció</w:t>
       </w:r>
+      <w:r>
+        <w:rPr>
+          <w:rFonts w:eastAsia="Times New Roman" w:cs="Times New Roman"/>
+          <w:color w:val="3A7C22" w:themeColor="accent6" w:themeShade="BF"/>
+          <w:kern w:val="0"/>
+          <w:sz w:val="24"/>
+          <w:szCs w:val="24"/>
+          <w:lang w:eastAsia="hu-HU"/>
+          <w14:ligatures w14:val="none"/>
+        </w:rPr>
+        <w:t>, szokások kezelése</w:t>
+      </w:r>
     </w:p>
     <w:p>
       <w:pPr>
@@ -2576,7 +2412,7 @@
           <w:lang w:eastAsia="hu-HU"/>
         </w:rPr>
         <w:pict w14:anchorId="7BCA40F1">
-          <v:rect id="_x0000_i1027" alt="" style="width:453.5pt;height:.05pt;mso-width-percent:0;mso-height-percent:0;mso-width-percent:0;mso-height-percent:0" o:hrpct="969" o:hralign="center" o:hrstd="t" o:hr="t" fillcolor="#a0a0a0" stroked="f"/>
+          <v:rect id="_x0000_i1026" alt="" style="width:453.5pt;height:.05pt;mso-width-percent:0;mso-height-percent:0;mso-width-percent:0;mso-height-percent:0" o:hrpct="969" o:hralign="center" o:hrstd="t" o:hr="t" fillcolor="#a0a0a0" stroked="f"/>
         </w:pict>
       </w:r>
     </w:p>
@@ -2844,31 +2680,17 @@
           <w14:ligatures w14:val="none"/>
         </w:rPr>
       </w:pPr>
-      <w:proofErr w:type="spellStart"/>
-      <w:r>
-        <w:rPr>
-          <w:rFonts w:eastAsia="Times New Roman" w:cs="Times New Roman"/>
-          <w:color w:val="3A7C22" w:themeColor="accent6" w:themeShade="BF"/>
-          <w:kern w:val="0"/>
-          <w:sz w:val="24"/>
-          <w:szCs w:val="24"/>
-          <w:lang w:eastAsia="hu-HU"/>
-          <w14:ligatures w14:val="none"/>
-        </w:rPr>
-        <w:t>Jelszóhashelési</w:t>
-      </w:r>
-      <w:proofErr w:type="spellEnd"/>
-      <w:r>
-        <w:rPr>
-          <w:rFonts w:eastAsia="Times New Roman" w:cs="Times New Roman"/>
-          <w:color w:val="3A7C22" w:themeColor="accent6" w:themeShade="BF"/>
-          <w:kern w:val="0"/>
-          <w:sz w:val="24"/>
-          <w:szCs w:val="24"/>
-          <w:lang w:eastAsia="hu-HU"/>
-          <w14:ligatures w14:val="none"/>
-        </w:rPr>
-        <w:t xml:space="preserve"> módszerek tesztelése több időt vett igénybe.</w:t>
+      <w:r>
+        <w:rPr>
+          <w:rFonts w:eastAsia="Times New Roman" w:cs="Times New Roman"/>
+          <w:color w:val="3A7C22" w:themeColor="accent6" w:themeShade="BF"/>
+          <w:kern w:val="0"/>
+          <w:sz w:val="24"/>
+          <w:szCs w:val="24"/>
+          <w:lang w:eastAsia="hu-HU"/>
+          <w14:ligatures w14:val="none"/>
+        </w:rPr>
+        <w:t>Jelszóhashelési módszerek tesztelése több időt vett igénybe.</w:t>
       </w:r>
     </w:p>
     <w:p>
@@ -3343,33 +3165,7 @@
           <w:lang w:eastAsia="hu-HU"/>
           <w14:ligatures w14:val="none"/>
         </w:rPr>
-        <w:t xml:space="preserve">A </w:t>
-      </w:r>
-      <w:proofErr w:type="spellStart"/>
-      <w:r>
-        <w:rPr>
-          <w:rFonts w:eastAsia="Times New Roman" w:cs="Times New Roman"/>
-          <w:color w:val="3A7C22" w:themeColor="accent6" w:themeShade="BF"/>
-          <w:kern w:val="0"/>
-          <w:sz w:val="24"/>
-          <w:szCs w:val="24"/>
-          <w:lang w:eastAsia="hu-HU"/>
-          <w14:ligatures w14:val="none"/>
-        </w:rPr>
-        <w:t>jelszóhashelés</w:t>
-      </w:r>
-      <w:proofErr w:type="spellEnd"/>
-      <w:r>
-        <w:rPr>
-          <w:rFonts w:eastAsia="Times New Roman" w:cs="Times New Roman"/>
-          <w:color w:val="3A7C22" w:themeColor="accent6" w:themeShade="BF"/>
-          <w:kern w:val="0"/>
-          <w:sz w:val="24"/>
-          <w:szCs w:val="24"/>
-          <w:lang w:eastAsia="hu-HU"/>
-          <w14:ligatures w14:val="none"/>
-        </w:rPr>
-        <w:t xml:space="preserve"> tesztelése fontosabb volt, mint elsőre gondoltuk.</w:t>
+        <w:t>A jelszóhashelés tesztelése fontosabb volt, mint elsőre gondoltuk.</w:t>
       </w:r>
     </w:p>
     <w:p>
@@ -3424,7 +3220,7 @@
           <w:lang w:eastAsia="hu-HU"/>
         </w:rPr>
         <w:pict w14:anchorId="192A53A4">
-          <v:rect id="_x0000_i1026" alt="" style="width:453.5pt;height:.05pt;mso-width-percent:0;mso-height-percent:0;mso-width-percent:0;mso-height-percent:0" o:hrpct="969" o:hralign="center" o:hrstd="t" o:hr="t" fillcolor="#a0a0a0" stroked="f"/>
+          <v:rect id="_x0000_i1027" alt="" style="width:453.5pt;height:.05pt;mso-width-percent:0;mso-height-percent:0;mso-width-percent:0;mso-height-percent:0" o:hrpct="969" o:hralign="center" o:hrstd="t" o:hr="t" fillcolor="#a0a0a0" stroked="f"/>
         </w:pict>
       </w:r>
     </w:p>
@@ -3584,7 +3380,6 @@
                 <w14:ligatures w14:val="none"/>
               </w:rPr>
             </w:pPr>
-            <w:proofErr w:type="spellStart"/>
             <w:r>
               <w:rPr>
                 <w:rFonts w:eastAsia="Times New Roman" w:cs="Times New Roman"/>
@@ -3595,20 +3390,7 @@
                 <w:lang w:eastAsia="hu-HU"/>
                 <w14:ligatures w14:val="none"/>
               </w:rPr>
-              <w:t>Jelszóhashelésnél</w:t>
-            </w:r>
-            <w:proofErr w:type="spellEnd"/>
-            <w:r>
-              <w:rPr>
-                <w:rFonts w:eastAsia="Times New Roman" w:cs="Times New Roman"/>
-                <w:color w:val="3A7C22" w:themeColor="accent6" w:themeShade="BF"/>
-                <w:kern w:val="0"/>
-                <w:sz w:val="24"/>
-                <w:szCs w:val="24"/>
-                <w:lang w:eastAsia="hu-HU"/>
-                <w14:ligatures w14:val="none"/>
-              </w:rPr>
-              <w:t xml:space="preserve"> teljesítményprobléma</w:t>
+              <w:t>Jelszóhashelésnél teljesítményprobléma</w:t>
             </w:r>
           </w:p>
         </w:tc>
@@ -3640,33 +3422,7 @@
                 <w:lang w:eastAsia="hu-HU"/>
                 <w14:ligatures w14:val="none"/>
               </w:rPr>
-              <w:t xml:space="preserve">Optimalizált </w:t>
-            </w:r>
-            <w:proofErr w:type="spellStart"/>
-            <w:r>
-              <w:rPr>
-                <w:rFonts w:eastAsia="Times New Roman" w:cs="Times New Roman"/>
-                <w:color w:val="3A7C22" w:themeColor="accent6" w:themeShade="BF"/>
-                <w:kern w:val="0"/>
-                <w:sz w:val="24"/>
-                <w:szCs w:val="24"/>
-                <w:lang w:eastAsia="hu-HU"/>
-                <w14:ligatures w14:val="none"/>
-              </w:rPr>
-              <w:t>bcrypt</w:t>
-            </w:r>
-            <w:proofErr w:type="spellEnd"/>
-            <w:r>
-              <w:rPr>
-                <w:rFonts w:eastAsia="Times New Roman" w:cs="Times New Roman"/>
-                <w:color w:val="3A7C22" w:themeColor="accent6" w:themeShade="BF"/>
-                <w:kern w:val="0"/>
-                <w:sz w:val="24"/>
-                <w:szCs w:val="24"/>
-                <w:lang w:eastAsia="hu-HU"/>
-                <w14:ligatures w14:val="none"/>
-              </w:rPr>
-              <w:t xml:space="preserve"> paraméterek beállítása</w:t>
+              <w:t>Optimalizált bcrypt paraméterek beállítása</w:t>
             </w:r>
           </w:p>
         </w:tc>
@@ -3829,7 +3585,7 @@
           <w:lang w:eastAsia="hu-HU"/>
         </w:rPr>
         <w:pict w14:anchorId="07D7783F">
-          <v:rect id="_x0000_i1025" alt="" style="width:453.5pt;height:.05pt;mso-width-percent:0;mso-height-percent:0;mso-width-percent:0;mso-height-percent:0" o:hrpct="969" o:hralign="center" o:hrstd="t" o:hr="t" fillcolor="#a0a0a0" stroked="f"/>
+          <v:rect id="_x0000_i1028" alt="" style="width:453.5pt;height:.05pt;mso-width-percent:0;mso-height-percent:0;mso-width-percent:0;mso-height-percent:0" o:hrpct="969" o:hralign="center" o:hrstd="t" o:hr="t" fillcolor="#a0a0a0" stroked="f"/>
         </w:pict>
       </w:r>
     </w:p>
@@ -3949,33 +3705,7 @@
           <w:lang w:eastAsia="hu-HU"/>
           <w14:ligatures w14:val="none"/>
         </w:rPr>
-        <w:t>Frontend UI fejlesztése és API-</w:t>
-      </w:r>
-      <w:proofErr w:type="spellStart"/>
-      <w:r>
-        <w:rPr>
-          <w:rFonts w:eastAsia="Times New Roman" w:cs="Times New Roman"/>
-          <w:color w:val="3A7C22" w:themeColor="accent6" w:themeShade="BF"/>
-          <w:kern w:val="0"/>
-          <w:sz w:val="24"/>
-          <w:szCs w:val="24"/>
-          <w:lang w:eastAsia="hu-HU"/>
-          <w14:ligatures w14:val="none"/>
-        </w:rPr>
-        <w:t>val</w:t>
-      </w:r>
-      <w:proofErr w:type="spellEnd"/>
-      <w:r>
-        <w:rPr>
-          <w:rFonts w:eastAsia="Times New Roman" w:cs="Times New Roman"/>
-          <w:color w:val="3A7C22" w:themeColor="accent6" w:themeShade="BF"/>
-          <w:kern w:val="0"/>
-          <w:sz w:val="24"/>
-          <w:szCs w:val="24"/>
-          <w:lang w:eastAsia="hu-HU"/>
-          <w14:ligatures w14:val="none"/>
-        </w:rPr>
-        <w:t xml:space="preserve"> való integráció befejezve.</w:t>
+        <w:t>Frontend UI fejlesztése és API-val való integráció befejezve.</w:t>
       </w:r>
     </w:p>
     <w:p>
@@ -6596,6 +6326,23 @@
 </file>
 
 <file path=customXml/item1.xml><?xml version="1.0" encoding="utf-8"?>
+<p:properties xmlns:p="http://schemas.microsoft.com/office/2006/metadata/properties" xmlns:xsi="http://www.w3.org/2001/XMLSchema-instance" xmlns:pc="http://schemas.microsoft.com/office/infopath/2007/PartnerControls">
+  <documentManagement>
+    <ReferenceId xmlns="4c0dc77c-2524-4c0b-8682-5470718c5fd9" xsi:nil="true"/>
+  </documentManagement>
+</p:properties>
+</file>
+
+<file path=customXml/item2.xml><?xml version="1.0" encoding="utf-8"?>
+<?mso-contentType ?>
+<FormTemplates xmlns="http://schemas.microsoft.com/sharepoint/v3/contenttype/forms">
+  <Display>DocumentLibraryForm</Display>
+  <Edit>DocumentLibraryForm</Edit>
+  <New>DocumentLibraryForm</New>
+</FormTemplates>
+</file>
+
+<file path=customXml/item3.xml><?xml version="1.0" encoding="utf-8"?>
 <ct:contentTypeSchema xmlns:ct="http://schemas.microsoft.com/office/2006/metadata/contentType" xmlns:ma="http://schemas.microsoft.com/office/2006/metadata/properties/metaAttributes" ct:_="" ma:_="" ma:contentTypeName="Dokumentum" ma:contentTypeID="0x01010051BFCEC571BC1F499E7CEB5A5A850341" ma:contentTypeVersion="1" ma:contentTypeDescription="Új dokumentum létrehozása." ma:contentTypeScope="" ma:versionID="9df0bcb6a546f35b93fd51c5af6bf2e2">
   <xsd:schema xmlns:xsd="http://www.w3.org/2001/XMLSchema" xmlns:xs="http://www.w3.org/2001/XMLSchema" xmlns:p="http://schemas.microsoft.com/office/2006/metadata/properties" xmlns:ns2="4c0dc77c-2524-4c0b-8682-5470718c5fd9" targetNamespace="http://schemas.microsoft.com/office/2006/metadata/properties" ma:root="true" ma:fieldsID="2fbd8050d698739f874eb18627277538" ns2:_="">
     <xsd:import namespace="4c0dc77c-2524-4c0b-8682-5470718c5fd9"/>
@@ -6721,24 +6468,25 @@
 </ct:contentTypeSchema>
 </file>
 
-<file path=customXml/item2.xml><?xml version="1.0" encoding="utf-8"?>
-<?mso-contentType ?>
-<FormTemplates xmlns="http://schemas.microsoft.com/sharepoint/v3/contenttype/forms">
-  <Display>DocumentLibraryForm</Display>
-  <Edit>DocumentLibraryForm</Edit>
-  <New>DocumentLibraryForm</New>
-</FormTemplates>
+<file path=customXml/itemProps1.xml><?xml version="1.0" encoding="utf-8"?>
+<ds:datastoreItem xmlns:ds="http://schemas.openxmlformats.org/officeDocument/2006/customXml" ds:itemID="{D7B416C6-0C86-43D7-A1E9-1ECDCA486F38}">
+  <ds:schemaRefs>
+    <ds:schemaRef ds:uri="http://schemas.microsoft.com/office/2006/metadata/properties"/>
+    <ds:schemaRef ds:uri="http://schemas.microsoft.com/office/infopath/2007/PartnerControls"/>
+    <ds:schemaRef ds:uri="4c0dc77c-2524-4c0b-8682-5470718c5fd9"/>
+  </ds:schemaRefs>
+</ds:datastoreItem>
 </file>
 
-<file path=customXml/item3.xml><?xml version="1.0" encoding="utf-8"?>
-<p:properties xmlns:p="http://schemas.microsoft.com/office/2006/metadata/properties" xmlns:xsi="http://www.w3.org/2001/XMLSchema-instance" xmlns:pc="http://schemas.microsoft.com/office/infopath/2007/PartnerControls">
-  <documentManagement>
-    <ReferenceId xmlns="4c0dc77c-2524-4c0b-8682-5470718c5fd9" xsi:nil="true"/>
-  </documentManagement>
-</p:properties>
+<file path=customXml/itemProps2.xml><?xml version="1.0" encoding="utf-8"?>
+<ds:datastoreItem xmlns:ds="http://schemas.openxmlformats.org/officeDocument/2006/customXml" ds:itemID="{B12BDF78-C2E4-468C-A5E4-FBE72151091E}">
+  <ds:schemaRefs>
+    <ds:schemaRef ds:uri="http://schemas.microsoft.com/sharepoint/v3/contenttype/forms"/>
+  </ds:schemaRefs>
+</ds:datastoreItem>
 </file>
 
-<file path=customXml/itemProps1.xml><?xml version="1.0" encoding="utf-8"?>
+<file path=customXml/itemProps3.xml><?xml version="1.0" encoding="utf-8"?>
 <ds:datastoreItem xmlns:ds="http://schemas.openxmlformats.org/officeDocument/2006/customXml" ds:itemID="{F136BE84-D324-4BB3-B9E5-A25A50359ABB}">
   <ds:schemaRefs>
     <ds:schemaRef ds:uri="http://schemas.microsoft.com/office/2006/metadata/contentType"/>
@@ -6754,22 +6502,4 @@
     <ds:schemaRef ds:uri="http://schemas.microsoft.com/internal/obd"/>
   </ds:schemaRefs>
 </ds:datastoreItem>
-</file>
-
-<file path=customXml/itemProps2.xml><?xml version="1.0" encoding="utf-8"?>
-<ds:datastoreItem xmlns:ds="http://schemas.openxmlformats.org/officeDocument/2006/customXml" ds:itemID="{B12BDF78-C2E4-468C-A5E4-FBE72151091E}">
-  <ds:schemaRefs>
-    <ds:schemaRef ds:uri="http://schemas.microsoft.com/sharepoint/v3/contenttype/forms"/>
-  </ds:schemaRefs>
-</ds:datastoreItem>
-</file>
-
-<file path=customXml/itemProps3.xml><?xml version="1.0" encoding="utf-8"?>
-<ds:datastoreItem xmlns:ds="http://schemas.openxmlformats.org/officeDocument/2006/customXml" ds:itemID="{D7B416C6-0C86-43D7-A1E9-1ECDCA486F38}">
-  <ds:schemaRefs>
-    <ds:schemaRef ds:uri="http://schemas.microsoft.com/office/2006/metadata/properties"/>
-    <ds:schemaRef ds:uri="http://schemas.microsoft.com/office/infopath/2007/PartnerControls"/>
-    <ds:schemaRef ds:uri="4c0dc77c-2524-4c0b-8682-5470718c5fd9"/>
-  </ds:schemaRefs>
-</ds:datastoreItem>
 </file>
</xml_diff>

<commit_message>
Add logs to habits
</commit_message>
<xml_diff>
--- a/documentation/SCRUM_SPRINT_CZH_LD_2_hét_Szokások_logolása.docx
+++ b/documentation/SCRUM_SPRINT_CZH_LD_2_hét_Szokások_logolása.docx
@@ -161,7 +161,33 @@
           <w:lang w:eastAsia="hu-HU"/>
           <w14:ligatures w14:val="none"/>
         </w:rPr>
-        <w:t>Szokások logolása a weboldalon</w:t>
+        <w:t xml:space="preserve">Szokások </w:t>
+      </w:r>
+      <w:proofErr w:type="spellStart"/>
+      <w:r>
+        <w:rPr>
+          <w:rFonts w:eastAsia="Times New Roman" w:cs="Times New Roman"/>
+          <w:color w:val="3A7C22" w:themeColor="accent6" w:themeShade="BF"/>
+          <w:kern w:val="0"/>
+          <w:sz w:val="24"/>
+          <w:szCs w:val="24"/>
+          <w:lang w:eastAsia="hu-HU"/>
+          <w14:ligatures w14:val="none"/>
+        </w:rPr>
+        <w:t>logolása</w:t>
+      </w:r>
+      <w:proofErr w:type="spellEnd"/>
+      <w:r>
+        <w:rPr>
+          <w:rFonts w:eastAsia="Times New Roman" w:cs="Times New Roman"/>
+          <w:color w:val="3A7C22" w:themeColor="accent6" w:themeShade="BF"/>
+          <w:kern w:val="0"/>
+          <w:sz w:val="24"/>
+          <w:szCs w:val="24"/>
+          <w:lang w:eastAsia="hu-HU"/>
+          <w14:ligatures w14:val="none"/>
+        </w:rPr>
+        <w:t xml:space="preserve"> a weboldalon</w:t>
       </w:r>
       <w:r>
         <w:rPr>
@@ -631,7 +657,85 @@
           <w:lang w:eastAsia="hu-HU"/>
           <w14:ligatures w14:val="none"/>
         </w:rPr>
-        <w:t>A weboldalon a szokások logolásának megvalósítása, logolások visszavonásának lehetősége, eddigi logok szerkesztése.</w:t>
+        <w:t xml:space="preserve">A weboldalon a szokások </w:t>
+      </w:r>
+      <w:proofErr w:type="spellStart"/>
+      <w:r>
+        <w:rPr>
+          <w:rFonts w:eastAsia="Times New Roman" w:cs="Times New Roman"/>
+          <w:color w:val="3A7C22" w:themeColor="accent6" w:themeShade="BF"/>
+          <w:kern w:val="0"/>
+          <w:sz w:val="24"/>
+          <w:szCs w:val="24"/>
+          <w:lang w:eastAsia="hu-HU"/>
+          <w14:ligatures w14:val="none"/>
+        </w:rPr>
+        <w:t>logolásának</w:t>
+      </w:r>
+      <w:proofErr w:type="spellEnd"/>
+      <w:r>
+        <w:rPr>
+          <w:rFonts w:eastAsia="Times New Roman" w:cs="Times New Roman"/>
+          <w:color w:val="3A7C22" w:themeColor="accent6" w:themeShade="BF"/>
+          <w:kern w:val="0"/>
+          <w:sz w:val="24"/>
+          <w:szCs w:val="24"/>
+          <w:lang w:eastAsia="hu-HU"/>
+          <w14:ligatures w14:val="none"/>
+        </w:rPr>
+        <w:t xml:space="preserve"> megvalósítása, </w:t>
+      </w:r>
+      <w:proofErr w:type="spellStart"/>
+      <w:r>
+        <w:rPr>
+          <w:rFonts w:eastAsia="Times New Roman" w:cs="Times New Roman"/>
+          <w:color w:val="3A7C22" w:themeColor="accent6" w:themeShade="BF"/>
+          <w:kern w:val="0"/>
+          <w:sz w:val="24"/>
+          <w:szCs w:val="24"/>
+          <w:lang w:eastAsia="hu-HU"/>
+          <w14:ligatures w14:val="none"/>
+        </w:rPr>
+        <w:t>logolások</w:t>
+      </w:r>
+      <w:proofErr w:type="spellEnd"/>
+      <w:r>
+        <w:rPr>
+          <w:rFonts w:eastAsia="Times New Roman" w:cs="Times New Roman"/>
+          <w:color w:val="3A7C22" w:themeColor="accent6" w:themeShade="BF"/>
+          <w:kern w:val="0"/>
+          <w:sz w:val="24"/>
+          <w:szCs w:val="24"/>
+          <w:lang w:eastAsia="hu-HU"/>
+          <w14:ligatures w14:val="none"/>
+        </w:rPr>
+        <w:t xml:space="preserve"> visszavonásának lehetősége, eddigi </w:t>
+      </w:r>
+      <w:proofErr w:type="spellStart"/>
+      <w:r>
+        <w:rPr>
+          <w:rFonts w:eastAsia="Times New Roman" w:cs="Times New Roman"/>
+          <w:color w:val="3A7C22" w:themeColor="accent6" w:themeShade="BF"/>
+          <w:kern w:val="0"/>
+          <w:sz w:val="24"/>
+          <w:szCs w:val="24"/>
+          <w:lang w:eastAsia="hu-HU"/>
+          <w14:ligatures w14:val="none"/>
+        </w:rPr>
+        <w:t>logok</w:t>
+      </w:r>
+      <w:proofErr w:type="spellEnd"/>
+      <w:r>
+        <w:rPr>
+          <w:rFonts w:eastAsia="Times New Roman" w:cs="Times New Roman"/>
+          <w:color w:val="3A7C22" w:themeColor="accent6" w:themeShade="BF"/>
+          <w:kern w:val="0"/>
+          <w:sz w:val="24"/>
+          <w:szCs w:val="24"/>
+          <w:lang w:eastAsia="hu-HU"/>
+          <w14:ligatures w14:val="none"/>
+        </w:rPr>
+        <w:t xml:space="preserve"> szerkesztése.</w:t>
       </w:r>
       <w:r>
         <w:rPr>
@@ -751,10 +855,10 @@
         <w:tblLook w:val="04A0" w:firstRow="1" w:lastRow="0" w:firstColumn="1" w:lastColumn="0" w:noHBand="0" w:noVBand="1"/>
       </w:tblPr>
       <w:tblGrid>
-        <w:gridCol w:w="4154"/>
-        <w:gridCol w:w="1508"/>
-        <w:gridCol w:w="1667"/>
-        <w:gridCol w:w="1733"/>
+        <w:gridCol w:w="4348"/>
+        <w:gridCol w:w="1547"/>
+        <w:gridCol w:w="1722"/>
+        <w:gridCol w:w="1445"/>
       </w:tblGrid>
       <w:tr>
         <w:trPr>
@@ -1093,8 +1197,22 @@
                 <w:lang w:eastAsia="hu-HU"/>
                 <w14:ligatures w14:val="none"/>
               </w:rPr>
-              <w:t>Enter-rel</w:t>
+              <w:t>Enter-</w:t>
             </w:r>
+            <w:proofErr w:type="spellStart"/>
+            <w:r>
+              <w:rPr>
+                <w:rFonts w:eastAsia="Times New Roman" w:cs="Times New Roman"/>
+                <w:color w:val="3A7C22" w:themeColor="accent6" w:themeShade="BF"/>
+                <w:kern w:val="0"/>
+                <w:sz w:val="24"/>
+                <w:szCs w:val="24"/>
+                <w:lang w:eastAsia="hu-HU"/>
+                <w14:ligatures w14:val="none"/>
+              </w:rPr>
+              <w:t>rel</w:t>
+            </w:r>
+            <w:proofErr w:type="spellEnd"/>
             <w:r>
               <w:rPr>
                 <w:rFonts w:eastAsia="Times New Roman" w:cs="Times New Roman"/>
@@ -1276,8 +1394,22 @@
                 <w:lang w:eastAsia="hu-HU"/>
                 <w14:ligatures w14:val="none"/>
               </w:rPr>
-              <w:t>Szokások logolása</w:t>
+              <w:t xml:space="preserve">Szokások </w:t>
             </w:r>
+            <w:proofErr w:type="spellStart"/>
+            <w:r>
+              <w:rPr>
+                <w:rFonts w:eastAsia="Times New Roman" w:cs="Times New Roman"/>
+                <w:color w:val="3A7C22" w:themeColor="accent6" w:themeShade="BF"/>
+                <w:kern w:val="0"/>
+                <w:sz w:val="24"/>
+                <w:szCs w:val="24"/>
+                <w:lang w:eastAsia="hu-HU"/>
+                <w14:ligatures w14:val="none"/>
+              </w:rPr>
+              <w:t>logolása</w:t>
+            </w:r>
+            <w:proofErr w:type="spellEnd"/>
           </w:p>
         </w:tc>
         <w:tc>
@@ -1365,7 +1497,7 @@
             <w:pPr>
               <w:cnfStyle w:val="000000100000" w:firstRow="0" w:lastRow="0" w:firstColumn="0" w:lastColumn="0" w:oddVBand="0" w:evenVBand="0" w:oddHBand="1" w:evenHBand="0" w:firstRowFirstColumn="0" w:firstRowLastColumn="0" w:lastRowFirstColumn="0" w:lastRowLastColumn="0"/>
               <w:rPr>
-                <w:rFonts w:eastAsia="Times New Roman" w:cs="Times New Roman"/>
+                <w:rFonts w:ascii="Apple Color Emoji" w:eastAsia="Times New Roman" w:hAnsi="Apple Color Emoji" w:cs="Times New Roman"/>
                 <w:color w:val="3A7C22" w:themeColor="accent6" w:themeShade="BF"/>
                 <w:kern w:val="0"/>
                 <w:sz w:val="24"/>
@@ -1376,30 +1508,30 @@
             </w:pPr>
             <w:r>
               <w:rPr>
-                <mc:AlternateContent>
-                  <mc:Choice Requires="w16se">
-                    <w:rFonts w:eastAsia="Times New Roman" w:cs="Times New Roman"/>
-                  </mc:Choice>
-                  <mc:Fallback>
-                    <w:rFonts w:ascii="Segoe UI Emoji" w:eastAsia="Segoe UI Emoji" w:hAnsi="Segoe UI Emoji" w:cs="Segoe UI Emoji"/>
-                  </mc:Fallback>
-                </mc:AlternateContent>
-                <w:color w:val="3A7C22" w:themeColor="accent6" w:themeShade="BF"/>
-                <w:kern w:val="0"/>
-                <w:sz w:val="24"/>
-                <w:szCs w:val="24"/>
-                <w:lang w:eastAsia="hu-HU"/>
-                <w14:ligatures w14:val="none"/>
-              </w:rPr>
-              <mc:AlternateContent>
-                <mc:Choice Requires="w16se">
-                  <w16se:symEx w16se:font="Segoe UI Emoji" w16se:char="23F3"/>
-                </mc:Choice>
-                <mc:Fallback>
-                  <w:t>⏳</w:t>
-                </mc:Fallback>
-              </mc:AlternateContent>
+                <w:rFonts w:ascii="Apple Color Emoji" w:eastAsia="Times New Roman" w:hAnsi="Apple Color Emoji" w:cs="Times New Roman"/>
+                <w:color w:val="3A7C22" w:themeColor="accent6" w:themeShade="BF"/>
+                <w:kern w:val="0"/>
+                <w:sz w:val="24"/>
+                <w:szCs w:val="24"/>
+                <w:lang w:eastAsia="hu-HU"/>
+                <w14:ligatures w14:val="none"/>
+              </w:rPr>
+              <w:t>✅</w:t>
             </w:r>
+          </w:p>
+          <w:p>
+            <w:pPr>
+              <w:cnfStyle w:val="000000100000" w:firstRow="0" w:lastRow="0" w:firstColumn="0" w:lastColumn="0" w:oddVBand="0" w:evenVBand="0" w:oddHBand="1" w:evenHBand="0" w:firstRowFirstColumn="0" w:firstRowLastColumn="0" w:lastRowFirstColumn="0" w:lastRowLastColumn="0"/>
+              <w:rPr>
+                <w:rFonts w:eastAsia="Times New Roman" w:cs="Times New Roman"/>
+                <w:color w:val="3A7C22" w:themeColor="accent6" w:themeShade="BF"/>
+                <w:kern w:val="0"/>
+                <w:sz w:val="24"/>
+                <w:szCs w:val="24"/>
+                <w:lang w:eastAsia="hu-HU"/>
+                <w14:ligatures w14:val="none"/>
+              </w:rPr>
+            </w:pPr>
             <w:r>
               <w:rPr>
                 <w:rFonts w:eastAsia="Times New Roman" w:cs="Times New Roman"/>
@@ -1410,19 +1542,7 @@
                 <w:lang w:eastAsia="hu-HU"/>
                 <w14:ligatures w14:val="none"/>
               </w:rPr>
-              <w:t xml:space="preserve"> </w:t>
-            </w:r>
-            <w:r>
-              <w:rPr>
-                <w:rFonts w:eastAsia="Times New Roman" w:cs="Times New Roman"/>
-                <w:color w:val="3A7C22" w:themeColor="accent6" w:themeShade="BF"/>
-                <w:kern w:val="0"/>
-                <w:sz w:val="24"/>
-                <w:szCs w:val="24"/>
-                <w:lang w:eastAsia="hu-HU"/>
-                <w14:ligatures w14:val="none"/>
-              </w:rPr>
-              <w:t>Folyamatban</w:t>
+              <w:t>Kész</w:t>
             </w:r>
           </w:p>
         </w:tc>
@@ -1456,7 +1576,33 @@
                 <w:lang w:eastAsia="hu-HU"/>
                 <w14:ligatures w14:val="none"/>
               </w:rPr>
-              <w:t>Korábbi logok megtekintése egy adott szokás esetében</w:t>
+              <w:t xml:space="preserve">Korábbi </w:t>
+            </w:r>
+            <w:proofErr w:type="spellStart"/>
+            <w:r>
+              <w:rPr>
+                <w:rFonts w:eastAsia="Times New Roman" w:cs="Times New Roman"/>
+                <w:color w:val="3A7C22" w:themeColor="accent6" w:themeShade="BF"/>
+                <w:kern w:val="0"/>
+                <w:sz w:val="24"/>
+                <w:szCs w:val="24"/>
+                <w:lang w:eastAsia="hu-HU"/>
+                <w14:ligatures w14:val="none"/>
+              </w:rPr>
+              <w:t>logok</w:t>
+            </w:r>
+            <w:proofErr w:type="spellEnd"/>
+            <w:r>
+              <w:rPr>
+                <w:rFonts w:eastAsia="Times New Roman" w:cs="Times New Roman"/>
+                <w:color w:val="3A7C22" w:themeColor="accent6" w:themeShade="BF"/>
+                <w:kern w:val="0"/>
+                <w:sz w:val="24"/>
+                <w:szCs w:val="24"/>
+                <w:lang w:eastAsia="hu-HU"/>
+                <w14:ligatures w14:val="none"/>
+              </w:rPr>
+              <w:t xml:space="preserve"> megtekintése egy adott szokás esetében</w:t>
             </w:r>
           </w:p>
         </w:tc>
@@ -1545,7 +1691,7 @@
             <w:pPr>
               <w:cnfStyle w:val="000000000000" w:firstRow="0" w:lastRow="0" w:firstColumn="0" w:lastColumn="0" w:oddVBand="0" w:evenVBand="0" w:oddHBand="0" w:evenHBand="0" w:firstRowFirstColumn="0" w:firstRowLastColumn="0" w:lastRowFirstColumn="0" w:lastRowLastColumn="0"/>
               <w:rPr>
-                <w:rFonts w:eastAsia="Times New Roman" w:cs="Times New Roman"/>
+                <w:rFonts w:ascii="Apple Color Emoji" w:eastAsia="Times New Roman" w:hAnsi="Apple Color Emoji" w:cs="Times New Roman"/>
                 <w:color w:val="3A7C22" w:themeColor="accent6" w:themeShade="BF"/>
                 <w:kern w:val="0"/>
                 <w:sz w:val="24"/>
@@ -1556,16 +1702,30 @@
             </w:pPr>
             <w:r>
               <w:rPr>
-                <w:rFonts w:ascii="Segoe UI Emoji" w:eastAsia="Times New Roman" w:hAnsi="Segoe UI Emoji" w:cs="Segoe UI Emoji"/>
-                <w:color w:val="3A7C22" w:themeColor="accent6" w:themeShade="BF"/>
-                <w:kern w:val="0"/>
-                <w:sz w:val="24"/>
-                <w:szCs w:val="24"/>
-                <w:lang w:eastAsia="hu-HU"/>
-                <w14:ligatures w14:val="none"/>
-              </w:rPr>
-              <w:t>❌</w:t>
+                <w:rFonts w:ascii="Apple Color Emoji" w:eastAsia="Times New Roman" w:hAnsi="Apple Color Emoji" w:cs="Times New Roman"/>
+                <w:color w:val="3A7C22" w:themeColor="accent6" w:themeShade="BF"/>
+                <w:kern w:val="0"/>
+                <w:sz w:val="24"/>
+                <w:szCs w:val="24"/>
+                <w:lang w:eastAsia="hu-HU"/>
+                <w14:ligatures w14:val="none"/>
+              </w:rPr>
+              <w:t>✅</w:t>
             </w:r>
+          </w:p>
+          <w:p>
+            <w:pPr>
+              <w:cnfStyle w:val="000000000000" w:firstRow="0" w:lastRow="0" w:firstColumn="0" w:lastColumn="0" w:oddVBand="0" w:evenVBand="0" w:oddHBand="0" w:evenHBand="0" w:firstRowFirstColumn="0" w:firstRowLastColumn="0" w:lastRowFirstColumn="0" w:lastRowLastColumn="0"/>
+              <w:rPr>
+                <w:rFonts w:eastAsia="Times New Roman" w:cs="Times New Roman"/>
+                <w:color w:val="3A7C22" w:themeColor="accent6" w:themeShade="BF"/>
+                <w:kern w:val="0"/>
+                <w:sz w:val="24"/>
+                <w:szCs w:val="24"/>
+                <w:lang w:eastAsia="hu-HU"/>
+                <w14:ligatures w14:val="none"/>
+              </w:rPr>
+            </w:pPr>
             <w:r>
               <w:rPr>
                 <w:rFonts w:eastAsia="Times New Roman" w:cs="Times New Roman"/>
@@ -1576,7 +1736,7 @@
                 <w:lang w:eastAsia="hu-HU"/>
                 <w14:ligatures w14:val="none"/>
               </w:rPr>
-              <w:t xml:space="preserve"> Hátralévő</w:t>
+              <w:t>Kész</w:t>
             </w:r>
           </w:p>
         </w:tc>
@@ -1613,7 +1773,33 @@
                 <w:lang w:eastAsia="hu-HU"/>
                 <w14:ligatures w14:val="none"/>
               </w:rPr>
-              <w:t xml:space="preserve">Korábbi logok </w:t>
+              <w:t xml:space="preserve">Korábbi </w:t>
+            </w:r>
+            <w:proofErr w:type="spellStart"/>
+            <w:r>
+              <w:rPr>
+                <w:rFonts w:eastAsia="Times New Roman" w:cs="Times New Roman"/>
+                <w:color w:val="3A7C22" w:themeColor="accent6" w:themeShade="BF"/>
+                <w:kern w:val="0"/>
+                <w:sz w:val="24"/>
+                <w:szCs w:val="24"/>
+                <w:lang w:eastAsia="hu-HU"/>
+                <w14:ligatures w14:val="none"/>
+              </w:rPr>
+              <w:t>logok</w:t>
+            </w:r>
+            <w:proofErr w:type="spellEnd"/>
+            <w:r>
+              <w:rPr>
+                <w:rFonts w:eastAsia="Times New Roman" w:cs="Times New Roman"/>
+                <w:color w:val="3A7C22" w:themeColor="accent6" w:themeShade="BF"/>
+                <w:kern w:val="0"/>
+                <w:sz w:val="24"/>
+                <w:szCs w:val="24"/>
+                <w:lang w:eastAsia="hu-HU"/>
+                <w14:ligatures w14:val="none"/>
+              </w:rPr>
+              <w:t xml:space="preserve"> </w:t>
             </w:r>
             <w:r>
               <w:rPr>
@@ -1726,7 +1912,7 @@
             <w:pPr>
               <w:cnfStyle w:val="000000100000" w:firstRow="0" w:lastRow="0" w:firstColumn="0" w:lastColumn="0" w:oddVBand="0" w:evenVBand="0" w:oddHBand="1" w:evenHBand="0" w:firstRowFirstColumn="0" w:firstRowLastColumn="0" w:lastRowFirstColumn="0" w:lastRowLastColumn="0"/>
               <w:rPr>
-                <w:rFonts w:eastAsia="Times New Roman" w:cs="Times New Roman"/>
+                <w:rFonts w:ascii="Apple Color Emoji" w:eastAsia="Times New Roman" w:hAnsi="Apple Color Emoji" w:cs="Times New Roman"/>
                 <w:color w:val="3A7C22" w:themeColor="accent6" w:themeShade="BF"/>
                 <w:kern w:val="0"/>
                 <w:sz w:val="24"/>
@@ -1737,16 +1923,30 @@
             </w:pPr>
             <w:r>
               <w:rPr>
-                <w:rFonts w:ascii="Segoe UI Emoji" w:eastAsia="Times New Roman" w:hAnsi="Segoe UI Emoji" w:cs="Segoe UI Emoji"/>
-                <w:color w:val="3A7C22" w:themeColor="accent6" w:themeShade="BF"/>
-                <w:kern w:val="0"/>
-                <w:sz w:val="24"/>
-                <w:szCs w:val="24"/>
-                <w:lang w:eastAsia="hu-HU"/>
-                <w14:ligatures w14:val="none"/>
-              </w:rPr>
-              <w:t>❌</w:t>
+                <w:rFonts w:ascii="Apple Color Emoji" w:eastAsia="Times New Roman" w:hAnsi="Apple Color Emoji" w:cs="Times New Roman"/>
+                <w:color w:val="3A7C22" w:themeColor="accent6" w:themeShade="BF"/>
+                <w:kern w:val="0"/>
+                <w:sz w:val="24"/>
+                <w:szCs w:val="24"/>
+                <w:lang w:eastAsia="hu-HU"/>
+                <w14:ligatures w14:val="none"/>
+              </w:rPr>
+              <w:t>✅</w:t>
             </w:r>
+          </w:p>
+          <w:p>
+            <w:pPr>
+              <w:cnfStyle w:val="000000100000" w:firstRow="0" w:lastRow="0" w:firstColumn="0" w:lastColumn="0" w:oddVBand="0" w:evenVBand="0" w:oddHBand="1" w:evenHBand="0" w:firstRowFirstColumn="0" w:firstRowLastColumn="0" w:lastRowFirstColumn="0" w:lastRowLastColumn="0"/>
+              <w:rPr>
+                <w:rFonts w:eastAsia="Times New Roman" w:cs="Times New Roman"/>
+                <w:color w:val="3A7C22" w:themeColor="accent6" w:themeShade="BF"/>
+                <w:kern w:val="0"/>
+                <w:sz w:val="24"/>
+                <w:szCs w:val="24"/>
+                <w:lang w:eastAsia="hu-HU"/>
+                <w14:ligatures w14:val="none"/>
+              </w:rPr>
+            </w:pPr>
             <w:r>
               <w:rPr>
                 <w:rFonts w:eastAsia="Times New Roman" w:cs="Times New Roman"/>
@@ -1757,7 +1957,7 @@
                 <w:lang w:eastAsia="hu-HU"/>
                 <w14:ligatures w14:val="none"/>
               </w:rPr>
-              <w:t xml:space="preserve"> Hátralévő</w:t>
+              <w:t>Kész</w:t>
             </w:r>
           </w:p>
         </w:tc>
@@ -2165,8 +2365,22 @@
           <w:lang w:eastAsia="hu-HU"/>
           <w14:ligatures w14:val="none"/>
         </w:rPr>
-        <w:t>Listák elemének hozzáadása enter-rel</w:t>
-      </w:r>
+        <w:t>Listák elemének hozzáadása enter-</w:t>
+      </w:r>
+      <w:proofErr w:type="spellStart"/>
+      <w:r>
+        <w:rPr>
+          <w:rFonts w:eastAsia="Times New Roman" w:cs="Times New Roman"/>
+          <w:color w:val="3A7C22" w:themeColor="accent6" w:themeShade="BF"/>
+          <w:kern w:val="0"/>
+          <w:sz w:val="24"/>
+          <w:szCs w:val="24"/>
+          <w:lang w:eastAsia="hu-HU"/>
+          <w14:ligatures w14:val="none"/>
+        </w:rPr>
+        <w:t>rel</w:t>
+      </w:r>
+      <w:proofErr w:type="spellEnd"/>
     </w:p>
     <w:p>
       <w:pPr>
@@ -2195,7 +2409,59 @@
           <w:lang w:eastAsia="hu-HU"/>
           <w14:ligatures w14:val="none"/>
         </w:rPr>
-        <w:t>Szokások logolása, korábbi logok szerkesztése és törlése</w:t>
+        <w:t xml:space="preserve">Szokások </w:t>
+      </w:r>
+      <w:proofErr w:type="spellStart"/>
+      <w:r>
+        <w:rPr>
+          <w:rFonts w:eastAsia="Times New Roman" w:cs="Times New Roman"/>
+          <w:color w:val="3A7C22" w:themeColor="accent6" w:themeShade="BF"/>
+          <w:kern w:val="0"/>
+          <w:sz w:val="24"/>
+          <w:szCs w:val="24"/>
+          <w:lang w:eastAsia="hu-HU"/>
+          <w14:ligatures w14:val="none"/>
+        </w:rPr>
+        <w:t>logolása</w:t>
+      </w:r>
+      <w:proofErr w:type="spellEnd"/>
+      <w:r>
+        <w:rPr>
+          <w:rFonts w:eastAsia="Times New Roman" w:cs="Times New Roman"/>
+          <w:color w:val="3A7C22" w:themeColor="accent6" w:themeShade="BF"/>
+          <w:kern w:val="0"/>
+          <w:sz w:val="24"/>
+          <w:szCs w:val="24"/>
+          <w:lang w:eastAsia="hu-HU"/>
+          <w14:ligatures w14:val="none"/>
+        </w:rPr>
+        <w:t xml:space="preserve">, korábbi </w:t>
+      </w:r>
+      <w:proofErr w:type="spellStart"/>
+      <w:r>
+        <w:rPr>
+          <w:rFonts w:eastAsia="Times New Roman" w:cs="Times New Roman"/>
+          <w:color w:val="3A7C22" w:themeColor="accent6" w:themeShade="BF"/>
+          <w:kern w:val="0"/>
+          <w:sz w:val="24"/>
+          <w:szCs w:val="24"/>
+          <w:lang w:eastAsia="hu-HU"/>
+          <w14:ligatures w14:val="none"/>
+        </w:rPr>
+        <w:t>logok</w:t>
+      </w:r>
+      <w:proofErr w:type="spellEnd"/>
+      <w:r>
+        <w:rPr>
+          <w:rFonts w:eastAsia="Times New Roman" w:cs="Times New Roman"/>
+          <w:color w:val="3A7C22" w:themeColor="accent6" w:themeShade="BF"/>
+          <w:kern w:val="0"/>
+          <w:sz w:val="24"/>
+          <w:szCs w:val="24"/>
+          <w:lang w:eastAsia="hu-HU"/>
+          <w14:ligatures w14:val="none"/>
+        </w:rPr>
+        <w:t xml:space="preserve"> szerkesztése és törlése</w:t>
       </w:r>
     </w:p>
     <w:p>
@@ -2224,6 +2490,7 @@
           <w:lang w:eastAsia="hu-HU"/>
           <w14:ligatures w14:val="none"/>
         </w:rPr>
+        <w:lastRenderedPageBreak/>
         <w:t xml:space="preserve">2.3. </w:t>
       </w:r>
       <w:r>
@@ -2267,7 +2534,6 @@
           <w:lang w:eastAsia="hu-HU"/>
           <w14:ligatures w14:val="none"/>
         </w:rPr>
-        <w:lastRenderedPageBreak/>
         <w:t>Lénárt Dániel Péter</w:t>
       </w:r>
       <w:r>
@@ -2346,7 +2612,33 @@
           <w:lang w:eastAsia="hu-HU"/>
           <w14:ligatures w14:val="none"/>
         </w:rPr>
-        <w:t>Szokások logolásával kapcsolatos feladatok</w:t>
+        <w:t xml:space="preserve">Szokások </w:t>
+      </w:r>
+      <w:proofErr w:type="spellStart"/>
+      <w:r>
+        <w:rPr>
+          <w:rFonts w:eastAsia="Times New Roman" w:cs="Times New Roman"/>
+          <w:color w:val="3A7C22" w:themeColor="accent6" w:themeShade="BF"/>
+          <w:kern w:val="0"/>
+          <w:sz w:val="24"/>
+          <w:szCs w:val="24"/>
+          <w:lang w:eastAsia="hu-HU"/>
+          <w14:ligatures w14:val="none"/>
+        </w:rPr>
+        <w:t>logolásával</w:t>
+      </w:r>
+      <w:proofErr w:type="spellEnd"/>
+      <w:r>
+        <w:rPr>
+          <w:rFonts w:eastAsia="Times New Roman" w:cs="Times New Roman"/>
+          <w:color w:val="3A7C22" w:themeColor="accent6" w:themeShade="BF"/>
+          <w:kern w:val="0"/>
+          <w:sz w:val="24"/>
+          <w:szCs w:val="24"/>
+          <w:lang w:eastAsia="hu-HU"/>
+          <w14:ligatures w14:val="none"/>
+        </w:rPr>
+        <w:t xml:space="preserve"> kapcsolatos feladatok</w:t>
       </w:r>
     </w:p>
     <w:p>
@@ -2620,17 +2912,57 @@
           <w14:ligatures w14:val="none"/>
         </w:rPr>
       </w:pPr>
-      <w:r>
-        <w:rPr>
-          <w:rFonts w:eastAsia="Times New Roman" w:cs="Times New Roman"/>
-          <w:color w:val="3A7C22" w:themeColor="accent6" w:themeShade="BF"/>
-          <w:kern w:val="0"/>
-          <w:sz w:val="24"/>
-          <w:szCs w:val="24"/>
-          <w:lang w:eastAsia="hu-HU"/>
-          <w14:ligatures w14:val="none"/>
-        </w:rPr>
-        <w:t>Nix Final 1 projekt</w:t>
+      <w:proofErr w:type="spellStart"/>
+      <w:r>
+        <w:rPr>
+          <w:rFonts w:eastAsia="Times New Roman" w:cs="Times New Roman"/>
+          <w:color w:val="3A7C22" w:themeColor="accent6" w:themeShade="BF"/>
+          <w:kern w:val="0"/>
+          <w:sz w:val="24"/>
+          <w:szCs w:val="24"/>
+          <w:lang w:eastAsia="hu-HU"/>
+          <w14:ligatures w14:val="none"/>
+        </w:rPr>
+        <w:t>Nix</w:t>
+      </w:r>
+      <w:proofErr w:type="spellEnd"/>
+      <w:r>
+        <w:rPr>
+          <w:rFonts w:eastAsia="Times New Roman" w:cs="Times New Roman"/>
+          <w:color w:val="3A7C22" w:themeColor="accent6" w:themeShade="BF"/>
+          <w:kern w:val="0"/>
+          <w:sz w:val="24"/>
+          <w:szCs w:val="24"/>
+          <w:lang w:eastAsia="hu-HU"/>
+          <w14:ligatures w14:val="none"/>
+        </w:rPr>
+        <w:t xml:space="preserve"> </w:t>
+      </w:r>
+      <w:proofErr w:type="spellStart"/>
+      <w:r>
+        <w:rPr>
+          <w:rFonts w:eastAsia="Times New Roman" w:cs="Times New Roman"/>
+          <w:color w:val="3A7C22" w:themeColor="accent6" w:themeShade="BF"/>
+          <w:kern w:val="0"/>
+          <w:sz w:val="24"/>
+          <w:szCs w:val="24"/>
+          <w:lang w:eastAsia="hu-HU"/>
+          <w14:ligatures w14:val="none"/>
+        </w:rPr>
+        <w:t>Final</w:t>
+      </w:r>
+      <w:proofErr w:type="spellEnd"/>
+      <w:r>
+        <w:rPr>
+          <w:rFonts w:eastAsia="Times New Roman" w:cs="Times New Roman"/>
+          <w:color w:val="3A7C22" w:themeColor="accent6" w:themeShade="BF"/>
+          <w:kern w:val="0"/>
+          <w:sz w:val="24"/>
+          <w:szCs w:val="24"/>
+          <w:lang w:eastAsia="hu-HU"/>
+          <w14:ligatures w14:val="none"/>
+        </w:rPr>
+        <w:t xml:space="preserve"> 1 projekt</w:t>
       </w:r>
     </w:p>
     <w:p>
@@ -2691,7 +3023,33 @@
           <w:lang w:eastAsia="hu-HU"/>
           <w14:ligatures w14:val="none"/>
         </w:rPr>
-        <w:t>Szokások logolásával kapcsolatos minden teendő, Szokások szerkesztése</w:t>
+        <w:t xml:space="preserve">Szokások </w:t>
+      </w:r>
+      <w:proofErr w:type="spellStart"/>
+      <w:r>
+        <w:rPr>
+          <w:rFonts w:eastAsia="Times New Roman" w:cs="Times New Roman"/>
+          <w:color w:val="3A7C22" w:themeColor="accent6" w:themeShade="BF"/>
+          <w:kern w:val="0"/>
+          <w:sz w:val="24"/>
+          <w:szCs w:val="24"/>
+          <w:lang w:eastAsia="hu-HU"/>
+          <w14:ligatures w14:val="none"/>
+        </w:rPr>
+        <w:t>logolásával</w:t>
+      </w:r>
+      <w:proofErr w:type="spellEnd"/>
+      <w:r>
+        <w:rPr>
+          <w:rFonts w:eastAsia="Times New Roman" w:cs="Times New Roman"/>
+          <w:color w:val="3A7C22" w:themeColor="accent6" w:themeShade="BF"/>
+          <w:kern w:val="0"/>
+          <w:sz w:val="24"/>
+          <w:szCs w:val="24"/>
+          <w:lang w:eastAsia="hu-HU"/>
+          <w14:ligatures w14:val="none"/>
+        </w:rPr>
+        <w:t xml:space="preserve"> kapcsolatos minden teendő, Szokások szerkesztése</w:t>
       </w:r>
     </w:p>
     <w:p>
@@ -3015,7 +3373,33 @@
           <w:lang w:eastAsia="hu-HU"/>
           <w14:ligatures w14:val="none"/>
         </w:rPr>
-        <w:t>A jelszóhashelés tesztelése fontosabb volt, mint elsőre gondoltuk.</w:t>
+        <w:t xml:space="preserve">A </w:t>
+      </w:r>
+      <w:proofErr w:type="spellStart"/>
+      <w:r>
+        <w:rPr>
+          <w:rFonts w:eastAsia="Times New Roman" w:cs="Times New Roman"/>
+          <w:color w:val="3A7C22" w:themeColor="accent6" w:themeShade="BF"/>
+          <w:kern w:val="0"/>
+          <w:sz w:val="24"/>
+          <w:szCs w:val="24"/>
+          <w:lang w:eastAsia="hu-HU"/>
+          <w14:ligatures w14:val="none"/>
+        </w:rPr>
+        <w:t>jelszóhashelés</w:t>
+      </w:r>
+      <w:proofErr w:type="spellEnd"/>
+      <w:r>
+        <w:rPr>
+          <w:rFonts w:eastAsia="Times New Roman" w:cs="Times New Roman"/>
+          <w:color w:val="3A7C22" w:themeColor="accent6" w:themeShade="BF"/>
+          <w:kern w:val="0"/>
+          <w:sz w:val="24"/>
+          <w:szCs w:val="24"/>
+          <w:lang w:eastAsia="hu-HU"/>
+          <w14:ligatures w14:val="none"/>
+        </w:rPr>
+        <w:t xml:space="preserve"> tesztelése fontosabb volt, mint elsőre gondoltuk.</w:t>
       </w:r>
     </w:p>
     <w:p>
@@ -3230,6 +3614,7 @@
                 <w14:ligatures w14:val="none"/>
               </w:rPr>
             </w:pPr>
+            <w:proofErr w:type="spellStart"/>
             <w:r>
               <w:rPr>
                 <w:rFonts w:eastAsia="Times New Roman" w:cs="Times New Roman"/>
@@ -3240,7 +3625,20 @@
                 <w:lang w:eastAsia="hu-HU"/>
                 <w14:ligatures w14:val="none"/>
               </w:rPr>
-              <w:t>Jelszóhashelésnél teljesítményprobléma</w:t>
+              <w:t>Jelszóhashelésnél</w:t>
+            </w:r>
+            <w:proofErr w:type="spellEnd"/>
+            <w:r>
+              <w:rPr>
+                <w:rFonts w:eastAsia="Times New Roman" w:cs="Times New Roman"/>
+                <w:color w:val="3A7C22" w:themeColor="accent6" w:themeShade="BF"/>
+                <w:kern w:val="0"/>
+                <w:sz w:val="24"/>
+                <w:szCs w:val="24"/>
+                <w:lang w:eastAsia="hu-HU"/>
+                <w14:ligatures w14:val="none"/>
+              </w:rPr>
+              <w:t xml:space="preserve"> teljesítményprobléma</w:t>
             </w:r>
           </w:p>
         </w:tc>
@@ -3272,7 +3670,33 @@
                 <w:lang w:eastAsia="hu-HU"/>
                 <w14:ligatures w14:val="none"/>
               </w:rPr>
-              <w:t>Optimalizált bcrypt paraméterek beállítása</w:t>
+              <w:t xml:space="preserve">Optimalizált </w:t>
+            </w:r>
+            <w:proofErr w:type="spellStart"/>
+            <w:r>
+              <w:rPr>
+                <w:rFonts w:eastAsia="Times New Roman" w:cs="Times New Roman"/>
+                <w:color w:val="3A7C22" w:themeColor="accent6" w:themeShade="BF"/>
+                <w:kern w:val="0"/>
+                <w:sz w:val="24"/>
+                <w:szCs w:val="24"/>
+                <w:lang w:eastAsia="hu-HU"/>
+                <w14:ligatures w14:val="none"/>
+              </w:rPr>
+              <w:t>bcrypt</w:t>
+            </w:r>
+            <w:proofErr w:type="spellEnd"/>
+            <w:r>
+              <w:rPr>
+                <w:rFonts w:eastAsia="Times New Roman" w:cs="Times New Roman"/>
+                <w:color w:val="3A7C22" w:themeColor="accent6" w:themeShade="BF"/>
+                <w:kern w:val="0"/>
+                <w:sz w:val="24"/>
+                <w:szCs w:val="24"/>
+                <w:lang w:eastAsia="hu-HU"/>
+                <w14:ligatures w14:val="none"/>
+              </w:rPr>
+              <w:t xml:space="preserve"> paraméterek beállítása</w:t>
             </w:r>
           </w:p>
         </w:tc>
@@ -3555,7 +3979,33 @@
           <w:lang w:eastAsia="hu-HU"/>
           <w14:ligatures w14:val="none"/>
         </w:rPr>
-        <w:t>Frontend UI fejlesztése és API-val való integráció befejezve.</w:t>
+        <w:t>Frontend UI fejlesztése és API-</w:t>
+      </w:r>
+      <w:proofErr w:type="spellStart"/>
+      <w:r>
+        <w:rPr>
+          <w:rFonts w:eastAsia="Times New Roman" w:cs="Times New Roman"/>
+          <w:color w:val="3A7C22" w:themeColor="accent6" w:themeShade="BF"/>
+          <w:kern w:val="0"/>
+          <w:sz w:val="24"/>
+          <w:szCs w:val="24"/>
+          <w:lang w:eastAsia="hu-HU"/>
+          <w14:ligatures w14:val="none"/>
+        </w:rPr>
+        <w:t>val</w:t>
+      </w:r>
+      <w:proofErr w:type="spellEnd"/>
+      <w:r>
+        <w:rPr>
+          <w:rFonts w:eastAsia="Times New Roman" w:cs="Times New Roman"/>
+          <w:color w:val="3A7C22" w:themeColor="accent6" w:themeShade="BF"/>
+          <w:kern w:val="0"/>
+          <w:sz w:val="24"/>
+          <w:szCs w:val="24"/>
+          <w:lang w:eastAsia="hu-HU"/>
+          <w14:ligatures w14:val="none"/>
+        </w:rPr>
+        <w:t xml:space="preserve"> való integráció befejezve.</w:t>
       </w:r>
     </w:p>
     <w:p>
@@ -6176,23 +6626,6 @@
 </file>
 
 <file path=customXml/item1.xml><?xml version="1.0" encoding="utf-8"?>
-<p:properties xmlns:p="http://schemas.microsoft.com/office/2006/metadata/properties" xmlns:xsi="http://www.w3.org/2001/XMLSchema-instance" xmlns:pc="http://schemas.microsoft.com/office/infopath/2007/PartnerControls">
-  <documentManagement>
-    <ReferenceId xmlns="4c0dc77c-2524-4c0b-8682-5470718c5fd9" xsi:nil="true"/>
-  </documentManagement>
-</p:properties>
-</file>
-
-<file path=customXml/item2.xml><?xml version="1.0" encoding="utf-8"?>
-<?mso-contentType ?>
-<FormTemplates xmlns="http://schemas.microsoft.com/sharepoint/v3/contenttype/forms">
-  <Display>DocumentLibraryForm</Display>
-  <Edit>DocumentLibraryForm</Edit>
-  <New>DocumentLibraryForm</New>
-</FormTemplates>
-</file>
-
-<file path=customXml/item3.xml><?xml version="1.0" encoding="utf-8"?>
 <ct:contentTypeSchema xmlns:ct="http://schemas.microsoft.com/office/2006/metadata/contentType" xmlns:ma="http://schemas.microsoft.com/office/2006/metadata/properties/metaAttributes" ct:_="" ma:_="" ma:contentTypeName="Dokumentum" ma:contentTypeID="0x01010051BFCEC571BC1F499E7CEB5A5A850341" ma:contentTypeVersion="1" ma:contentTypeDescription="Új dokumentum létrehozása." ma:contentTypeScope="" ma:versionID="9df0bcb6a546f35b93fd51c5af6bf2e2">
   <xsd:schema xmlns:xsd="http://www.w3.org/2001/XMLSchema" xmlns:xs="http://www.w3.org/2001/XMLSchema" xmlns:p="http://schemas.microsoft.com/office/2006/metadata/properties" xmlns:ns2="4c0dc77c-2524-4c0b-8682-5470718c5fd9" targetNamespace="http://schemas.microsoft.com/office/2006/metadata/properties" ma:root="true" ma:fieldsID="2fbd8050d698739f874eb18627277538" ns2:_="">
     <xsd:import namespace="4c0dc77c-2524-4c0b-8682-5470718c5fd9"/>
@@ -6318,25 +6751,24 @@
 </ct:contentTypeSchema>
 </file>
 
-<file path=customXml/itemProps1.xml><?xml version="1.0" encoding="utf-8"?>
-<ds:datastoreItem xmlns:ds="http://schemas.openxmlformats.org/officeDocument/2006/customXml" ds:itemID="{D7B416C6-0C86-43D7-A1E9-1ECDCA486F38}">
-  <ds:schemaRefs>
-    <ds:schemaRef ds:uri="http://schemas.microsoft.com/office/2006/metadata/properties"/>
-    <ds:schemaRef ds:uri="http://schemas.microsoft.com/office/infopath/2007/PartnerControls"/>
-    <ds:schemaRef ds:uri="4c0dc77c-2524-4c0b-8682-5470718c5fd9"/>
-  </ds:schemaRefs>
-</ds:datastoreItem>
+<file path=customXml/item2.xml><?xml version="1.0" encoding="utf-8"?>
+<?mso-contentType ?>
+<FormTemplates xmlns="http://schemas.microsoft.com/sharepoint/v3/contenttype/forms">
+  <Display>DocumentLibraryForm</Display>
+  <Edit>DocumentLibraryForm</Edit>
+  <New>DocumentLibraryForm</New>
+</FormTemplates>
 </file>
 
-<file path=customXml/itemProps2.xml><?xml version="1.0" encoding="utf-8"?>
-<ds:datastoreItem xmlns:ds="http://schemas.openxmlformats.org/officeDocument/2006/customXml" ds:itemID="{B12BDF78-C2E4-468C-A5E4-FBE72151091E}">
-  <ds:schemaRefs>
-    <ds:schemaRef ds:uri="http://schemas.microsoft.com/sharepoint/v3/contenttype/forms"/>
-  </ds:schemaRefs>
-</ds:datastoreItem>
+<file path=customXml/item3.xml><?xml version="1.0" encoding="utf-8"?>
+<p:properties xmlns:p="http://schemas.microsoft.com/office/2006/metadata/properties" xmlns:xsi="http://www.w3.org/2001/XMLSchema-instance" xmlns:pc="http://schemas.microsoft.com/office/infopath/2007/PartnerControls">
+  <documentManagement>
+    <ReferenceId xmlns="4c0dc77c-2524-4c0b-8682-5470718c5fd9" xsi:nil="true"/>
+  </documentManagement>
+</p:properties>
 </file>
 
-<file path=customXml/itemProps3.xml><?xml version="1.0" encoding="utf-8"?>
+<file path=customXml/itemProps1.xml><?xml version="1.0" encoding="utf-8"?>
 <ds:datastoreItem xmlns:ds="http://schemas.openxmlformats.org/officeDocument/2006/customXml" ds:itemID="{F136BE84-D324-4BB3-B9E5-A25A50359ABB}">
   <ds:schemaRefs>
     <ds:schemaRef ds:uri="http://schemas.microsoft.com/office/2006/metadata/contentType"/>
@@ -6352,4 +6784,22 @@
     <ds:schemaRef ds:uri="http://schemas.microsoft.com/internal/obd"/>
   </ds:schemaRefs>
 </ds:datastoreItem>
+</file>
+
+<file path=customXml/itemProps2.xml><?xml version="1.0" encoding="utf-8"?>
+<ds:datastoreItem xmlns:ds="http://schemas.openxmlformats.org/officeDocument/2006/customXml" ds:itemID="{B12BDF78-C2E4-468C-A5E4-FBE72151091E}">
+  <ds:schemaRefs>
+    <ds:schemaRef ds:uri="http://schemas.microsoft.com/sharepoint/v3/contenttype/forms"/>
+  </ds:schemaRefs>
+</ds:datastoreItem>
+</file>
+
+<file path=customXml/itemProps3.xml><?xml version="1.0" encoding="utf-8"?>
+<ds:datastoreItem xmlns:ds="http://schemas.openxmlformats.org/officeDocument/2006/customXml" ds:itemID="{D7B416C6-0C86-43D7-A1E9-1ECDCA486F38}">
+  <ds:schemaRefs>
+    <ds:schemaRef ds:uri="http://schemas.microsoft.com/office/2006/metadata/properties"/>
+    <ds:schemaRef ds:uri="http://schemas.microsoft.com/office/infopath/2007/PartnerControls"/>
+    <ds:schemaRef ds:uri="4c0dc77c-2524-4c0b-8682-5470718c5fd9"/>
+  </ds:schemaRefs>
+</ds:datastoreItem>
 </file>
</xml_diff>